<commit_message>
Kiber - 10.b tétel hozzáadva
</commit_message>
<xml_diff>
--- a/Kiberbiztonság szakirány/10.b - Biztonság tervezési elvek.docx
+++ b/Kiberbiztonság szakirány/10.b - Biztonság tervezési elvek.docx
@@ -1,10 +1,15 @@
 
 <file path=word/document.xml><?xml version="1.0" encoding="utf-8"?>
-<w:document xmlns:wpc="http://schemas.microsoft.com/office/word/2010/wordprocessingCanvas" xmlns:cx="http://schemas.microsoft.com/office/drawing/2014/chartex" xmlns:cx1="http://schemas.microsoft.com/office/drawing/2015/9/8/chartex" xmlns:cx2="http://schemas.microsoft.com/office/drawing/2015/10/21/chartex" xmlns:cx3="http://schemas.microsoft.com/office/drawing/2016/5/9/chartex" xmlns:cx4="http://schemas.microsoft.com/office/drawing/2016/5/10/chartex" xmlns:cx5="http://schemas.microsoft.com/office/drawing/2016/5/11/chartex" xmlns:cx6="http://schemas.microsoft.com/office/drawing/2016/5/12/chartex" xmlns:cx7="http://schemas.microsoft.com/office/drawing/2016/5/13/chartex" xmlns:cx8="http://schemas.microsoft.com/office/drawing/2016/5/14/chartex" xmlns:mc="http://schemas.openxmlformats.org/markup-compatibility/2006" xmlns:aink="http://schemas.microsoft.com/office/drawing/2016/ink" xmlns:am3d="http://schemas.microsoft.com/office/drawing/2017/model3d" xmlns:o="urn:schemas-microsoft-com:office:office" xmlns:oel="http://schemas.microsoft.com/office/2019/extlst" xmlns:r="http://schemas.openxmlformats.org/officeDocument/2006/relationships" xmlns:m="http://schemas.openxmlformats.org/officeDocument/2006/math" xmlns:v="urn:schemas-microsoft-com:vml" xmlns:wp14="http://schemas.microsoft.com/office/word/2010/wordprocessingDrawing" xmlns:wp="http://schemas.openxmlformats.org/drawingml/2006/wordprocessingDrawing" xmlns:w10="urn:schemas-microsoft-com:office:word" xmlns:w="http://schemas.openxmlformats.org/wordprocessingml/2006/main" xmlns:w14="http://schemas.microsoft.com/office/word/2010/wordml" xmlns:w15="http://schemas.microsoft.com/office/word/2012/wordml" xmlns:w16cex="http://schemas.microsoft.com/office/word/2018/wordml/cex" xmlns:w16cid="http://schemas.microsoft.com/office/word/2016/wordml/cid" xmlns:w16="http://schemas.microsoft.com/office/word/2018/wordml" xmlns:w16sdtdh="http://schemas.microsoft.com/office/word/2020/wordml/sdtdatahash" xmlns:w16se="http://schemas.microsoft.com/office/word/2015/wordml/symex" xmlns:wpg="http://schemas.microsoft.com/office/word/2010/wordprocessingGroup" xmlns:wpi="http://schemas.microsoft.com/office/word/2010/wordprocessingInk" xmlns:wne="http://schemas.microsoft.com/office/word/2006/wordml" xmlns:wps="http://schemas.microsoft.com/office/word/2010/wordprocessingShape" mc:Ignorable="w14 w15 w16se w16cid w16 w16cex w16sdtdh wp14">
+<w:document xmlns:wpc="http://schemas.microsoft.com/office/word/2010/wordprocessingCanvas" xmlns:cx="http://schemas.microsoft.com/office/drawing/2014/chartex" xmlns:cx1="http://schemas.microsoft.com/office/drawing/2015/9/8/chartex" xmlns:cx2="http://schemas.microsoft.com/office/drawing/2015/10/21/chartex" xmlns:cx3="http://schemas.microsoft.com/office/drawing/2016/5/9/chartex" xmlns:cx4="http://schemas.microsoft.com/office/drawing/2016/5/10/chartex" xmlns:cx5="http://schemas.microsoft.com/office/drawing/2016/5/11/chartex" xmlns:cx6="http://schemas.microsoft.com/office/drawing/2016/5/12/chartex" xmlns:cx7="http://schemas.microsoft.com/office/drawing/2016/5/13/chartex" xmlns:cx8="http://schemas.microsoft.com/office/drawing/2016/5/14/chartex" xmlns:mc="http://schemas.openxmlformats.org/markup-compatibility/2006" xmlns:aink="http://schemas.microsoft.com/office/drawing/2016/ink" xmlns:am3d="http://schemas.microsoft.com/office/drawing/2017/model3d" xmlns:o="urn:schemas-microsoft-com:office:office" xmlns:oel="http://schemas.microsoft.com/office/2019/extlst" xmlns:r="http://schemas.openxmlformats.org/officeDocument/2006/relationships" xmlns:m="http://schemas.openxmlformats.org/officeDocument/2006/math" xmlns:v="urn:schemas-microsoft-com:vml" xmlns:wp14="http://schemas.microsoft.com/office/word/2010/wordprocessingDrawing" xmlns:wp="http://schemas.openxmlformats.org/drawingml/2006/wordprocessingDrawing" xmlns:w10="urn:schemas-microsoft-com:office:word" xmlns:w="http://schemas.openxmlformats.org/wordprocessingml/2006/main" xmlns:w14="http://schemas.microsoft.com/office/word/2010/wordml" xmlns:w15="http://schemas.microsoft.com/office/word/2012/wordml" xmlns:w16cex="http://schemas.microsoft.com/office/word/2018/wordml/cex" xmlns:w16cid="http://schemas.microsoft.com/office/word/2016/wordml/cid" xmlns:w16="http://schemas.microsoft.com/office/word/2018/wordml" xmlns:w16du="http://schemas.microsoft.com/office/word/2023/wordml/word16du" xmlns:w16sdtdh="http://schemas.microsoft.com/office/word/2020/wordml/sdtdatahash" xmlns:w16se="http://schemas.microsoft.com/office/word/2015/wordml/symex" xmlns:wpg="http://schemas.microsoft.com/office/word/2010/wordprocessingGroup" xmlns:wpi="http://schemas.microsoft.com/office/word/2010/wordprocessingInk" xmlns:wne="http://schemas.microsoft.com/office/word/2006/wordml" xmlns:wps="http://schemas.microsoft.com/office/word/2010/wordprocessingShape" mc:Ignorable="w14 w15 w16se w16cid w16 w16cex w16sdtdh wp14">
   <w:body>
     <w:p>
       <w:pPr>
         <w:pStyle w:val="Cmsor1"/>
+        <w:rPr>
+          <w:lang w:val="hu-HU"/>
+        </w:rPr>
+      </w:pPr>
+      <w:r>
         <w:rPr>
           <w:rFonts w:ascii="Arial" w:hAnsi="Arial" w:cs="Arial"/>
           <w:b/>
@@ -13,7 +18,8 @@
           <w:szCs w:val="22"/>
           <w:lang w:val="hu-HU"/>
         </w:rPr>
-      </w:pPr>
+        <w:t>10</w:t>
+      </w:r>
       <w:r>
         <w:rPr>
           <w:rFonts w:ascii="Arial" w:hAnsi="Arial" w:cs="Arial"/>
@@ -23,7 +29,7 @@
           <w:szCs w:val="22"/>
           <w:lang w:val="hu-HU"/>
         </w:rPr>
-        <w:t>10</w:t>
+        <w:t>.b</w:t>
       </w:r>
       <w:r>
         <w:rPr>
@@ -34,24 +40,1840 @@
           <w:szCs w:val="22"/>
           <w:lang w:val="hu-HU"/>
         </w:rPr>
-        <w:t>.b</w:t>
-      </w:r>
-      <w:r>
-        <w:rPr>
-          <w:rFonts w:ascii="Arial" w:hAnsi="Arial" w:cs="Arial"/>
+        <w:tab/>
+      </w:r>
+      <w:r>
+        <w:rPr>
+          <w:lang w:val="hu-HU"/>
+        </w:rPr>
+        <w:t>Mutassa be a biztonság tervezési elveit! Határozza meg az információbiztonsági célok elérésére használható intézkedés típusokat, adjon példát ezekre intézményi környezetben!</w:t>
+      </w:r>
+    </w:p>
+    <w:p>
+      <w:pPr>
+        <w:pStyle w:val="Cmsor1"/>
+        <w:rPr>
+          <w:lang w:val="hu-HU"/>
+        </w:rPr>
+      </w:pPr>
+      <w:r>
+        <w:rPr>
+          <w:lang w:val="hu-HU"/>
+        </w:rPr>
+        <w:t>Tervezés</w:t>
+      </w:r>
+    </w:p>
+    <w:p>
+      <w:pPr>
+        <w:pStyle w:val="Listaszerbekezds"/>
+        <w:numPr>
+          <w:ilvl w:val="0"/>
+          <w:numId w:val="1"/>
+        </w:numPr>
+        <w:rPr>
+          <w:lang w:val="hu-HU"/>
+        </w:rPr>
+      </w:pPr>
+      <w:r>
+        <w:rPr>
+          <w:lang w:val="hu-HU"/>
+        </w:rPr>
+        <w:t>A rendszerterv és a használt biztonsági protokoll legyen nyilvános.</w:t>
+      </w:r>
+    </w:p>
+    <w:p>
+      <w:pPr>
+        <w:pStyle w:val="Listaszerbekezds"/>
+        <w:numPr>
+          <w:ilvl w:val="0"/>
+          <w:numId w:val="1"/>
+        </w:numPr>
+        <w:rPr>
+          <w:lang w:val="hu-HU"/>
+        </w:rPr>
+      </w:pPr>
+      <w:r>
+        <w:rPr>
+          <w:lang w:val="hu-HU"/>
+        </w:rPr>
+        <w:t>Alapértelmezés legyen az, hogy valaki valamihez nem férhet hozzá.</w:t>
+      </w:r>
+    </w:p>
+    <w:p>
+      <w:pPr>
+        <w:pStyle w:val="Listaszerbekezds"/>
+        <w:numPr>
+          <w:ilvl w:val="0"/>
+          <w:numId w:val="1"/>
+        </w:numPr>
+        <w:rPr>
+          <w:lang w:val="hu-HU"/>
+        </w:rPr>
+      </w:pPr>
+      <w:r>
+        <w:rPr>
+          <w:lang w:val="hu-HU"/>
+        </w:rPr>
+        <w:t>A security-vel kapcsolatos kérdéseket a rendszer tervezésének korai fázisában tisztázni kell és a security csomagot a rendszer magjába intergálni kell.</w:t>
+      </w:r>
+    </w:p>
+    <w:p>
+      <w:pPr>
+        <w:pStyle w:val="Listaszerbekezds"/>
+        <w:numPr>
+          <w:ilvl w:val="0"/>
+          <w:numId w:val="1"/>
+        </w:numPr>
+        <w:rPr>
+          <w:lang w:val="hu-HU"/>
+        </w:rPr>
+      </w:pPr>
+      <w:r>
+        <w:rPr>
+          <w:lang w:val="hu-HU"/>
+        </w:rPr>
+        <w:t>Legyen a rendszer felhasználóbarát.</w:t>
+      </w:r>
+    </w:p>
+    <w:p>
+      <w:pPr>
+        <w:pStyle w:val="Listaszerbekezds"/>
+        <w:numPr>
+          <w:ilvl w:val="0"/>
+          <w:numId w:val="1"/>
+        </w:numPr>
+        <w:rPr>
+          <w:lang w:val="hu-HU"/>
+        </w:rPr>
+      </w:pPr>
+      <w:r>
+        <w:rPr>
+          <w:lang w:val="hu-HU"/>
+        </w:rPr>
+        <w:t xml:space="preserve">Ha lehet, akkor kerüljük az egész rendszer felett „teljes hatalommal bíró” </w:t>
+      </w:r>
+      <w:r>
+        <w:rPr>
+          <w:lang w:val="hu-HU"/>
+        </w:rPr>
+        <w:t xml:space="preserve">(superuser, supervisor) </w:t>
+      </w:r>
+      <w:r>
+        <w:rPr>
+          <w:lang w:val="hu-HU"/>
+        </w:rPr>
+        <w:t>rendszergazda koncepciót.</w:t>
+      </w:r>
+    </w:p>
+    <w:p>
+      <w:pPr>
+        <w:pStyle w:val="Listaszerbekezds"/>
+        <w:numPr>
+          <w:ilvl w:val="1"/>
+          <w:numId w:val="1"/>
+        </w:numPr>
+        <w:rPr>
+          <w:lang w:val="hu-HU"/>
+        </w:rPr>
+      </w:pPr>
+      <w:r>
+        <w:rPr>
+          <w:lang w:val="hu-HU"/>
+        </w:rPr>
+        <w:t>A rendszert bontsuk moduljaira, p</w:t>
+      </w:r>
+      <w:r>
+        <w:rPr>
+          <w:lang w:val="hu-HU"/>
+        </w:rPr>
+        <w:t>éldául egy-egy modul egy-egy fontosabb erőforrás kezelését végezze</w:t>
+      </w:r>
+      <w:r>
+        <w:rPr>
+          <w:lang w:val="hu-HU"/>
+        </w:rPr>
+        <w:t xml:space="preserve"> és az egyes moduloknak legyenek külön-külön felügyelői.</w:t>
+      </w:r>
+    </w:p>
+    <w:p>
+      <w:pPr>
+        <w:pStyle w:val="Cmsor1"/>
+        <w:rPr>
+          <w:lang w:val="hu-HU"/>
+        </w:rPr>
+      </w:pPr>
+      <w:r>
+        <w:rPr>
+          <w:lang w:val="hu-HU"/>
+        </w:rPr>
+        <w:t>Legfontosabb nézőpontok</w:t>
+      </w:r>
+    </w:p>
+    <w:p>
+      <w:pPr>
+        <w:pStyle w:val="Listaszerbekezds"/>
+        <w:numPr>
+          <w:ilvl w:val="0"/>
+          <w:numId w:val="2"/>
+        </w:numPr>
+        <w:rPr>
+          <w:lang w:val="hu-HU"/>
+        </w:rPr>
+      </w:pPr>
+      <w:r>
+        <w:rPr>
+          <w:lang w:val="hu-HU"/>
+        </w:rPr>
+        <w:t>Központi vírusvédelem</w:t>
+      </w:r>
+    </w:p>
+    <w:p>
+      <w:pPr>
+        <w:pStyle w:val="Listaszerbekezds"/>
+        <w:numPr>
+          <w:ilvl w:val="0"/>
+          <w:numId w:val="2"/>
+        </w:numPr>
+        <w:rPr>
+          <w:lang w:val="hu-HU"/>
+        </w:rPr>
+      </w:pPr>
+      <w:r>
+        <w:rPr>
+          <w:lang w:val="hu-HU"/>
+        </w:rPr>
+        <w:t>Virtuális magánhálózatok (VPN) konfigurálása</w:t>
+      </w:r>
+    </w:p>
+    <w:p>
+      <w:pPr>
+        <w:pStyle w:val="Listaszerbekezds"/>
+        <w:numPr>
+          <w:ilvl w:val="0"/>
+          <w:numId w:val="2"/>
+        </w:numPr>
+        <w:rPr>
+          <w:lang w:val="hu-HU"/>
+        </w:rPr>
+      </w:pPr>
+      <w:r>
+        <w:rPr>
+          <w:lang w:val="hu-HU"/>
+        </w:rPr>
+        <w:t>Jogosultságkezelés (hitelesítés, azonosítás)</w:t>
+      </w:r>
+    </w:p>
+    <w:p>
+      <w:pPr>
+        <w:pStyle w:val="Listaszerbekezds"/>
+        <w:numPr>
+          <w:ilvl w:val="0"/>
+          <w:numId w:val="2"/>
+        </w:numPr>
+        <w:rPr>
+          <w:lang w:val="hu-HU"/>
+        </w:rPr>
+      </w:pPr>
+      <w:r>
+        <w:rPr>
+          <w:lang w:val="hu-HU"/>
+        </w:rPr>
+        <w:t>Tartalomszűrés (dokumentálás, logolás)</w:t>
+      </w:r>
+    </w:p>
+    <w:p>
+      <w:pPr>
+        <w:pStyle w:val="Listaszerbekezds"/>
+        <w:numPr>
+          <w:ilvl w:val="0"/>
+          <w:numId w:val="2"/>
+        </w:numPr>
+        <w:rPr>
+          <w:lang w:val="hu-HU"/>
+        </w:rPr>
+      </w:pPr>
+      <w:r>
+        <w:rPr>
+          <w:lang w:val="hu-HU"/>
+        </w:rPr>
+        <w:t>Tűzfalak</w:t>
+      </w:r>
+    </w:p>
+    <w:p>
+      <w:pPr>
+        <w:pStyle w:val="Listaszerbekezds"/>
+        <w:numPr>
+          <w:ilvl w:val="0"/>
+          <w:numId w:val="2"/>
+        </w:numPr>
+        <w:rPr>
+          <w:lang w:val="hu-HU"/>
+        </w:rPr>
+      </w:pPr>
+      <w:r>
+        <w:rPr>
+          <w:lang w:val="hu-HU"/>
+        </w:rPr>
+        <w:t>Behatolás detektáló rendszerek (intrusion-detection)</w:t>
+      </w:r>
+    </w:p>
+    <w:p>
+      <w:pPr>
+        <w:pStyle w:val="Listaszerbekezds"/>
+        <w:numPr>
+          <w:ilvl w:val="0"/>
+          <w:numId w:val="2"/>
+        </w:numPr>
+        <w:rPr>
+          <w:lang w:val="hu-HU"/>
+        </w:rPr>
+      </w:pPr>
+      <w:r>
+        <w:rPr>
+          <w:lang w:val="hu-HU"/>
+        </w:rPr>
+        <w:t>Felhasználó és hozzáférés menedzsment</w:t>
+      </w:r>
+    </w:p>
+    <w:p>
+      <w:pPr>
+        <w:pStyle w:val="Listaszerbekezds"/>
+        <w:numPr>
+          <w:ilvl w:val="0"/>
+          <w:numId w:val="2"/>
+        </w:numPr>
+        <w:rPr>
+          <w:lang w:val="hu-HU"/>
+        </w:rPr>
+      </w:pPr>
+      <w:r>
+        <w:rPr>
+          <w:lang w:val="hu-HU"/>
+        </w:rPr>
+        <w:t>Adatmentés</w:t>
+      </w:r>
+    </w:p>
+    <w:p>
+      <w:pPr>
+        <w:pStyle w:val="Cmsor1"/>
+        <w:rPr>
+          <w:lang w:val="hu-HU"/>
+        </w:rPr>
+      </w:pPr>
+      <w:r>
+        <w:rPr>
+          <w:lang w:val="hu-HU"/>
+        </w:rPr>
+        <w:t>Hálózat védelme</w:t>
+      </w:r>
+    </w:p>
+    <w:p>
+      <w:pPr>
+        <w:pStyle w:val="Listaszerbekezds"/>
+        <w:numPr>
+          <w:ilvl w:val="0"/>
+          <w:numId w:val="2"/>
+        </w:numPr>
+        <w:rPr>
+          <w:lang w:val="hu-HU"/>
+        </w:rPr>
+      </w:pPr>
+      <w:r>
+        <w:rPr>
+          <w:lang w:val="hu-HU"/>
+        </w:rPr>
+        <w:t>Támadó célja</w:t>
+      </w:r>
+    </w:p>
+    <w:p>
+      <w:pPr>
+        <w:pStyle w:val="Listaszerbekezds"/>
+        <w:numPr>
+          <w:ilvl w:val="1"/>
+          <w:numId w:val="2"/>
+        </w:numPr>
+        <w:rPr>
+          <w:lang w:val="hu-HU"/>
+        </w:rPr>
+      </w:pPr>
+      <w:r>
+        <w:rPr>
+          <w:lang w:val="hu-HU"/>
+        </w:rPr>
+        <w:t>Információs szerzés</w:t>
+      </w:r>
+    </w:p>
+    <w:p>
+      <w:pPr>
+        <w:pStyle w:val="Listaszerbekezds"/>
+        <w:numPr>
+          <w:ilvl w:val="1"/>
+          <w:numId w:val="2"/>
+        </w:numPr>
+        <w:rPr>
+          <w:lang w:val="hu-HU"/>
+        </w:rPr>
+      </w:pPr>
+      <w:r>
+        <w:rPr>
+          <w:lang w:val="hu-HU"/>
+        </w:rPr>
+        <w:t>Illetéktelen hozzáférés</w:t>
+      </w:r>
+    </w:p>
+    <w:p>
+      <w:pPr>
+        <w:pStyle w:val="Listaszerbekezds"/>
+        <w:numPr>
+          <w:ilvl w:val="1"/>
+          <w:numId w:val="2"/>
+        </w:numPr>
+        <w:rPr>
+          <w:lang w:val="hu-HU"/>
+        </w:rPr>
+      </w:pPr>
+      <w:r>
+        <w:rPr>
+          <w:lang w:val="hu-HU"/>
+        </w:rPr>
+        <w:t>Szolgáltatások megbénítása</w:t>
+      </w:r>
+    </w:p>
+    <w:p>
+      <w:pPr>
+        <w:pStyle w:val="Listaszerbekezds"/>
+        <w:numPr>
+          <w:ilvl w:val="1"/>
+          <w:numId w:val="2"/>
+        </w:numPr>
+        <w:rPr>
+          <w:lang w:val="hu-HU"/>
+        </w:rPr>
+      </w:pPr>
+      <w:r>
+        <w:rPr>
+          <w:lang w:val="hu-HU"/>
+        </w:rPr>
+        <w:t>Rendszer feltörése</w:t>
+      </w:r>
+    </w:p>
+    <w:p>
+      <w:pPr>
+        <w:pStyle w:val="Listaszerbekezds"/>
+        <w:numPr>
+          <w:ilvl w:val="1"/>
+          <w:numId w:val="2"/>
+        </w:numPr>
+        <w:rPr>
+          <w:lang w:val="hu-HU"/>
+        </w:rPr>
+      </w:pPr>
+      <w:r>
+        <w:rPr>
+          <w:lang w:val="hu-HU"/>
+        </w:rPr>
+        <w:t>Rosszindulatú programok bejuttatása</w:t>
+      </w:r>
+    </w:p>
+    <w:p>
+      <w:pPr>
+        <w:spacing w:after="160" w:line="259" w:lineRule="auto"/>
+        <w:rPr>
+          <w:rFonts w:asciiTheme="majorHAnsi" w:eastAsiaTheme="majorEastAsia" w:hAnsiTheme="majorHAnsi" w:cstheme="majorBidi"/>
+          <w:color w:val="2F5496" w:themeColor="accent1" w:themeShade="BF"/>
+          <w:sz w:val="26"/>
+          <w:szCs w:val="26"/>
+          <w:lang w:val="hu-HU"/>
+        </w:rPr>
+      </w:pPr>
+      <w:r>
+        <w:rPr>
+          <w:lang w:val="hu-HU"/>
+        </w:rPr>
+        <w:br w:type="page"/>
+      </w:r>
+    </w:p>
+    <w:p>
+      <w:pPr>
+        <w:pStyle w:val="Cmsor2"/>
+        <w:rPr>
+          <w:lang w:val="hu-HU"/>
+        </w:rPr>
+      </w:pPr>
+      <w:r>
+        <w:rPr>
+          <w:lang w:val="hu-HU"/>
+        </w:rPr>
+        <w:lastRenderedPageBreak/>
+        <w:t>Aktív és passzív támadások</w:t>
+      </w:r>
+    </w:p>
+    <w:tbl>
+      <w:tblPr>
+        <w:tblStyle w:val="Tblzatrcsos43jellszn"/>
+        <w:tblW w:w="0" w:type="auto"/>
+        <w:tblLook w:val="04A0" w:firstRow="1" w:lastRow="0" w:firstColumn="1" w:lastColumn="0" w:noHBand="0" w:noVBand="1"/>
+      </w:tblPr>
+      <w:tblGrid>
+        <w:gridCol w:w="4531"/>
+        <w:gridCol w:w="4531"/>
+      </w:tblGrid>
+      <w:tr>
+        <w:trPr>
+          <w:cnfStyle w:val="100000000000" w:firstRow="1" w:lastRow="0" w:firstColumn="0" w:lastColumn="0" w:oddVBand="0" w:evenVBand="0" w:oddHBand="0" w:evenHBand="0" w:firstRowFirstColumn="0" w:firstRowLastColumn="0" w:lastRowFirstColumn="0" w:lastRowLastColumn="0"/>
+        </w:trPr>
+        <w:tc>
+          <w:tcPr>
+            <w:cnfStyle w:val="001000000000" w:firstRow="0" w:lastRow="0" w:firstColumn="1" w:lastColumn="0" w:oddVBand="0" w:evenVBand="0" w:oddHBand="0" w:evenHBand="0" w:firstRowFirstColumn="0" w:firstRowLastColumn="0" w:lastRowFirstColumn="0" w:lastRowLastColumn="0"/>
+            <w:tcW w:w="4531" w:type="dxa"/>
+          </w:tcPr>
+          <w:p>
+            <w:r>
+              <w:t>Passzív</w:t>
+            </w:r>
+          </w:p>
+        </w:tc>
+        <w:tc>
+          <w:tcPr>
+            <w:tcW w:w="4531" w:type="dxa"/>
+          </w:tcPr>
+          <w:p>
+            <w:pPr>
+              <w:cnfStyle w:val="100000000000" w:firstRow="1" w:lastRow="0" w:firstColumn="0" w:lastColumn="0" w:oddVBand="0" w:evenVBand="0" w:oddHBand="0" w:evenHBand="0" w:firstRowFirstColumn="0" w:firstRowLastColumn="0" w:lastRowFirstColumn="0" w:lastRowLastColumn="0"/>
+            </w:pPr>
+            <w:r>
+              <w:t>Aktív</w:t>
+            </w:r>
+          </w:p>
+        </w:tc>
+      </w:tr>
+      <w:tr>
+        <w:trPr>
+          <w:cnfStyle w:val="000000100000" w:firstRow="0" w:lastRow="0" w:firstColumn="0" w:lastColumn="0" w:oddVBand="0" w:evenVBand="0" w:oddHBand="1" w:evenHBand="0" w:firstRowFirstColumn="0" w:firstRowLastColumn="0" w:lastRowFirstColumn="0" w:lastRowLastColumn="0"/>
+        </w:trPr>
+        <w:tc>
+          <w:tcPr>
+            <w:cnfStyle w:val="001000000000" w:firstRow="0" w:lastRow="0" w:firstColumn="1" w:lastColumn="0" w:oddVBand="0" w:evenVBand="0" w:oddHBand="0" w:evenHBand="0" w:firstRowFirstColumn="0" w:firstRowLastColumn="0" w:lastRowFirstColumn="0" w:lastRowLastColumn="0"/>
+            <w:tcW w:w="4531" w:type="dxa"/>
+          </w:tcPr>
+          <w:p>
+            <w:pPr>
+              <w:rPr>
+                <w:b w:val="0"/>
+                <w:bCs w:val="0"/>
+              </w:rPr>
+            </w:pPr>
+            <w:r>
+              <w:rPr>
+                <w:b w:val="0"/>
+                <w:bCs w:val="0"/>
+              </w:rPr>
+              <w:t>A lehallgatás (evesdropping, wire-tapping), az érzékeny információ megszerzésére irányul, a támadó nem módosítja az átviteli csatorna tartalmát.</w:t>
+            </w:r>
+          </w:p>
+        </w:tc>
+        <w:tc>
+          <w:tcPr>
+            <w:tcW w:w="4531" w:type="dxa"/>
+          </w:tcPr>
+          <w:p>
+            <w:pPr>
+              <w:cnfStyle w:val="000000100000" w:firstRow="0" w:lastRow="0" w:firstColumn="0" w:lastColumn="0" w:oddVBand="0" w:evenVBand="0" w:oddHBand="1" w:evenHBand="0" w:firstRowFirstColumn="0" w:firstRowLastColumn="0" w:lastRowFirstColumn="0" w:lastRowLastColumn="0"/>
+            </w:pPr>
+            <w:r>
+              <w:t>A támadó maga is forgalmaz a csatornán</w:t>
+            </w:r>
+          </w:p>
+          <w:p>
+            <w:pPr>
+              <w:pStyle w:val="Listaszerbekezds"/>
+              <w:numPr>
+                <w:ilvl w:val="0"/>
+                <w:numId w:val="3"/>
+              </w:numPr>
+              <w:cnfStyle w:val="000000100000" w:firstRow="0" w:lastRow="0" w:firstColumn="0" w:lastColumn="0" w:oddVBand="0" w:evenVBand="0" w:oddHBand="1" w:evenHBand="0" w:firstRowFirstColumn="0" w:firstRowLastColumn="0" w:lastRowFirstColumn="0" w:lastRowLastColumn="0"/>
+            </w:pPr>
+            <w:r>
+              <w:t>üzenetmódosítás</w:t>
+            </w:r>
+          </w:p>
+          <w:p>
+            <w:pPr>
+              <w:pStyle w:val="Listaszerbekezds"/>
+              <w:numPr>
+                <w:ilvl w:val="0"/>
+                <w:numId w:val="3"/>
+              </w:numPr>
+              <w:cnfStyle w:val="000000100000" w:firstRow="0" w:lastRow="0" w:firstColumn="0" w:lastColumn="0" w:oddVBand="0" w:evenVBand="0" w:oddHBand="1" w:evenHBand="0" w:firstRowFirstColumn="0" w:firstRowLastColumn="0" w:lastRowFirstColumn="0" w:lastRowLastColumn="0"/>
+            </w:pPr>
+            <w:r>
+              <w:t>megszemélyesítés</w:t>
+            </w:r>
+          </w:p>
+          <w:p>
+            <w:pPr>
+              <w:pStyle w:val="Listaszerbekezds"/>
+              <w:numPr>
+                <w:ilvl w:val="0"/>
+                <w:numId w:val="3"/>
+              </w:numPr>
+              <w:cnfStyle w:val="000000100000" w:firstRow="0" w:lastRow="0" w:firstColumn="0" w:lastColumn="0" w:oddVBand="0" w:evenVBand="0" w:oddHBand="1" w:evenHBand="0" w:firstRowFirstColumn="0" w:firstRowLastColumn="0" w:lastRowFirstColumn="0" w:lastRowLastColumn="0"/>
+            </w:pPr>
+            <w:r>
+              <w:t>visszajátszás</w:t>
+            </w:r>
+          </w:p>
+          <w:p>
+            <w:pPr>
+              <w:pStyle w:val="Listaszerbekezds"/>
+              <w:numPr>
+                <w:ilvl w:val="0"/>
+                <w:numId w:val="3"/>
+              </w:numPr>
+              <w:cnfStyle w:val="000000100000" w:firstRow="0" w:lastRow="0" w:firstColumn="0" w:lastColumn="0" w:oddVBand="0" w:evenVBand="0" w:oddHBand="1" w:evenHBand="0" w:firstRowFirstColumn="0" w:firstRowLastColumn="0" w:lastRowFirstColumn="0" w:lastRowLastColumn="0"/>
+            </w:pPr>
+            <w:r>
+              <w:t>szolgáltatás megtagadás (DoS – denial of service) típusú támadások</w:t>
+            </w:r>
+          </w:p>
+        </w:tc>
+      </w:tr>
+      <w:tr>
+        <w:tc>
+          <w:tcPr>
+            <w:cnfStyle w:val="001000000000" w:firstRow="0" w:lastRow="0" w:firstColumn="1" w:lastColumn="0" w:oddVBand="0" w:evenVBand="0" w:oddHBand="0" w:evenHBand="0" w:firstRowFirstColumn="0" w:firstRowLastColumn="0" w:lastRowFirstColumn="0" w:lastRowLastColumn="0"/>
+            <w:tcW w:w="4531" w:type="dxa"/>
+          </w:tcPr>
+          <w:p>
+            <w:pPr>
+              <w:jc w:val="center"/>
+            </w:pPr>
+            <w:r>
+              <w:drawing>
+                <wp:inline distT="0" distB="0" distL="0" distR="0" wp14:anchorId="63D4AC5C" wp14:editId="70E530F1">
+                  <wp:extent cx="1838325" cy="1071380"/>
+                  <wp:effectExtent l="0" t="0" r="0" b="0"/>
+                  <wp:docPr id="1" name="Kép 1" descr="A képen szöveg, óra, tábla látható&#10;&#10;Automatikusan generált leírás"/>
+                  <wp:cNvGraphicFramePr>
+                    <a:graphicFrameLocks xmlns:a="http://schemas.openxmlformats.org/drawingml/2006/main" noChangeAspect="1"/>
+                  </wp:cNvGraphicFramePr>
+                  <a:graphic xmlns:a="http://schemas.openxmlformats.org/drawingml/2006/main">
+                    <a:graphicData uri="http://schemas.openxmlformats.org/drawingml/2006/picture">
+                      <pic:pic xmlns:pic="http://schemas.openxmlformats.org/drawingml/2006/picture">
+                        <pic:nvPicPr>
+                          <pic:cNvPr id="1" name="Kép 1" descr="A képen szöveg, óra, tábla látható&#10;&#10;Automatikusan generált leírás"/>
+                          <pic:cNvPicPr/>
+                        </pic:nvPicPr>
+                        <pic:blipFill>
+                          <a:blip r:embed="rId5"/>
+                          <a:stretch>
+                            <a:fillRect/>
+                          </a:stretch>
+                        </pic:blipFill>
+                        <pic:spPr>
+                          <a:xfrm>
+                            <a:off x="0" y="0"/>
+                            <a:ext cx="1865773" cy="1087377"/>
+                          </a:xfrm>
+                          <a:prstGeom prst="rect">
+                            <a:avLst/>
+                          </a:prstGeom>
+                        </pic:spPr>
+                      </pic:pic>
+                    </a:graphicData>
+                  </a:graphic>
+                </wp:inline>
+              </w:drawing>
+            </w:r>
+          </w:p>
+        </w:tc>
+        <w:tc>
+          <w:tcPr>
+            <w:tcW w:w="4531" w:type="dxa"/>
+          </w:tcPr>
+          <w:p>
+            <w:pPr>
+              <w:jc w:val="center"/>
+              <w:cnfStyle w:val="000000000000" w:firstRow="0" w:lastRow="0" w:firstColumn="0" w:lastColumn="0" w:oddVBand="0" w:evenVBand="0" w:oddHBand="0" w:evenHBand="0" w:firstRowFirstColumn="0" w:firstRowLastColumn="0" w:lastRowFirstColumn="0" w:lastRowLastColumn="0"/>
+            </w:pPr>
+            <w:r>
+              <w:drawing>
+                <wp:inline distT="0" distB="0" distL="0" distR="0" wp14:anchorId="2393807E" wp14:editId="6CB52DD3">
+                  <wp:extent cx="1537116" cy="1019175"/>
+                  <wp:effectExtent l="0" t="0" r="6350" b="0"/>
+                  <wp:docPr id="2" name="Kép 2" descr="A képen diagram, sematikus rajz látható&#10;&#10;Automatikusan generált leírás"/>
+                  <wp:cNvGraphicFramePr>
+                    <a:graphicFrameLocks xmlns:a="http://schemas.openxmlformats.org/drawingml/2006/main" noChangeAspect="1"/>
+                  </wp:cNvGraphicFramePr>
+                  <a:graphic xmlns:a="http://schemas.openxmlformats.org/drawingml/2006/main">
+                    <a:graphicData uri="http://schemas.openxmlformats.org/drawingml/2006/picture">
+                      <pic:pic xmlns:pic="http://schemas.openxmlformats.org/drawingml/2006/picture">
+                        <pic:nvPicPr>
+                          <pic:cNvPr id="2" name="Kép 2" descr="A képen diagram, sematikus rajz látható&#10;&#10;Automatikusan generált leírás"/>
+                          <pic:cNvPicPr/>
+                        </pic:nvPicPr>
+                        <pic:blipFill>
+                          <a:blip r:embed="rId6"/>
+                          <a:stretch>
+                            <a:fillRect/>
+                          </a:stretch>
+                        </pic:blipFill>
+                        <pic:spPr>
+                          <a:xfrm>
+                            <a:off x="0" y="0"/>
+                            <a:ext cx="1543925" cy="1023690"/>
+                          </a:xfrm>
+                          <a:prstGeom prst="rect">
+                            <a:avLst/>
+                          </a:prstGeom>
+                        </pic:spPr>
+                      </pic:pic>
+                    </a:graphicData>
+                  </a:graphic>
+                </wp:inline>
+              </w:drawing>
+            </w:r>
+          </w:p>
+        </w:tc>
+      </w:tr>
+    </w:tbl>
+    <w:p>
+      <w:pPr>
+        <w:rPr>
+          <w:lang w:val="hu-HU"/>
+        </w:rPr>
+      </w:pPr>
+    </w:p>
+    <w:p>
+      <w:pPr>
+        <w:pStyle w:val="Cmsor2"/>
+        <w:rPr>
+          <w:lang w:val="hu-HU"/>
+        </w:rPr>
+      </w:pPr>
+      <w:r>
+        <w:rPr>
+          <w:lang w:val="hu-HU"/>
+        </w:rPr>
+        <w:t>Csomag szintű támadások</w:t>
+      </w:r>
+    </w:p>
+    <w:p>
+      <w:pPr>
+        <w:pStyle w:val="Cmsor2"/>
+        <w:rPr>
+          <w:lang w:val="hu-HU"/>
+        </w:rPr>
+      </w:pPr>
+      <w:r>
+        <w:rPr>
+          <w:lang w:val="hu-HU"/>
+        </w:rPr>
+        <w:t>IP spoofing</w:t>
+      </w:r>
+    </w:p>
+    <w:p>
+      <w:pPr>
+        <w:pStyle w:val="Listaszerbekezds"/>
+        <w:numPr>
+          <w:ilvl w:val="0"/>
+          <w:numId w:val="2"/>
+        </w:numPr>
+        <w:rPr>
+          <w:lang w:val="hu-HU"/>
+        </w:rPr>
+      </w:pPr>
+      <w:r>
+        <w:rPr>
+          <w:lang w:val="hu-HU"/>
+        </w:rPr>
+        <w:t>IP cím hamisítása</w:t>
+      </w:r>
+    </w:p>
+    <w:p>
+      <w:pPr>
+        <w:pStyle w:val="Listaszerbekezds"/>
+        <w:numPr>
+          <w:ilvl w:val="0"/>
+          <w:numId w:val="2"/>
+        </w:numPr>
+        <w:rPr>
+          <w:lang w:val="hu-HU"/>
+        </w:rPr>
+      </w:pPr>
+      <w:r>
+        <w:rPr>
           <w:b/>
-          <w:noProof w:val="0"/>
-          <w:sz w:val="22"/>
-          <w:szCs w:val="22"/>
-          <w:lang w:val="hu-HU"/>
-        </w:rPr>
-        <w:tab/>
-      </w:r>
-      <w:r>
-        <w:rPr>
-          <w:lang w:val="hu-HU"/>
-        </w:rPr>
-        <w:t>Mutassa be a biztonság tervezési elveit! Határozza meg az információbiztonsági célok elérésére használható intézkedés típusokat, adjon példát ezekre intézményi környezetben!</w:t>
+          <w:bCs/>
+          <w:lang w:val="hu-HU"/>
+        </w:rPr>
+        <w:t xml:space="preserve">Védekezés: </w:t>
+      </w:r>
+      <w:r>
+        <w:rPr>
+          <w:lang w:val="hu-HU"/>
+        </w:rPr>
+        <w:t>A tűzfalak bizonyos forrás IP címeket csak bizonyos irányból fogadnak el.</w:t>
+      </w:r>
+    </w:p>
+    <w:p>
+      <w:pPr>
+        <w:rPr>
+          <w:lang w:val="hu-HU"/>
+        </w:rPr>
+      </w:pPr>
+    </w:p>
+    <w:p>
+      <w:pPr>
+        <w:pStyle w:val="Cmsor2"/>
+        <w:rPr>
+          <w:lang w:val="hu-HU"/>
+        </w:rPr>
+      </w:pPr>
+      <w:r>
+        <w:rPr>
+          <w:lang w:val="hu-HU"/>
+        </w:rPr>
+        <w:t>Smurf</w:t>
+      </w:r>
+    </w:p>
+    <w:p>
+      <w:pPr>
+        <w:pStyle w:val="Listaszerbekezds"/>
+        <w:numPr>
+          <w:ilvl w:val="0"/>
+          <w:numId w:val="2"/>
+        </w:numPr>
+        <w:rPr>
+          <w:lang w:val="hu-HU"/>
+        </w:rPr>
+      </w:pPr>
+      <w:r>
+        <w:rPr>
+          <w:lang w:val="hu-HU"/>
+        </w:rPr>
+        <w:t>DoS típusú támadás, ami a megtámadott gép nevében ICMP echo request üzenetet küld egy irányított IP broadcast címre.</w:t>
+      </w:r>
+    </w:p>
+    <w:p>
+      <w:pPr>
+        <w:pStyle w:val="Listaszerbekezds"/>
+        <w:numPr>
+          <w:ilvl w:val="0"/>
+          <w:numId w:val="2"/>
+        </w:numPr>
+        <w:rPr>
+          <w:lang w:val="hu-HU"/>
+        </w:rPr>
+      </w:pPr>
+      <w:r>
+        <w:rPr>
+          <w:b/>
+          <w:bCs/>
+          <w:lang w:val="hu-HU"/>
+        </w:rPr>
+        <w:t xml:space="preserve">Védekezés: </w:t>
+      </w:r>
+      <w:r>
+        <w:rPr>
+          <w:lang w:val="hu-HU"/>
+        </w:rPr>
+        <w:t>A routerek IP broadcast-ot ne engedje át, IP broadcast címre ICMP echo request-re a gépeink ne válaszoljanak.</w:t>
+      </w:r>
+    </w:p>
+    <w:p>
+      <w:pPr>
+        <w:rPr>
+          <w:lang w:val="hu-HU"/>
+        </w:rPr>
+      </w:pPr>
+    </w:p>
+    <w:p>
+      <w:pPr>
+        <w:pStyle w:val="Cmsor2"/>
+        <w:rPr>
+          <w:lang w:val="hu-HU"/>
+        </w:rPr>
+      </w:pPr>
+      <w:r>
+        <w:rPr>
+          <w:lang w:val="hu-HU"/>
+        </w:rPr>
+        <w:t>SYN flood</w:t>
+      </w:r>
+    </w:p>
+    <w:p>
+      <w:pPr>
+        <w:pStyle w:val="Listaszerbekezds"/>
+        <w:numPr>
+          <w:ilvl w:val="0"/>
+          <w:numId w:val="2"/>
+        </w:numPr>
+        <w:rPr>
+          <w:b/>
+          <w:bCs/>
+          <w:lang w:val="hu-HU"/>
+        </w:rPr>
+      </w:pPr>
+      <w:r>
+        <w:rPr>
+          <w:lang w:val="hu-HU"/>
+        </w:rPr>
+        <w:t>DoS támadás</w:t>
+      </w:r>
+    </w:p>
+    <w:p>
+      <w:pPr>
+        <w:pStyle w:val="Listaszerbekezds"/>
+        <w:numPr>
+          <w:ilvl w:val="0"/>
+          <w:numId w:val="2"/>
+        </w:numPr>
+        <w:spacing w:after="160" w:line="259" w:lineRule="auto"/>
+        <w:rPr>
+          <w:b/>
+          <w:bCs/>
+        </w:rPr>
+      </w:pPr>
+      <w:r>
+        <w:t xml:space="preserve">Ha a rosszindulatú </w:t>
+      </w:r>
+      <w:r>
+        <w:rPr>
+          <w:b/>
+          <w:bCs/>
+        </w:rPr>
+        <w:t xml:space="preserve">C </w:t>
+      </w:r>
+      <w:r>
+        <w:t xml:space="preserve">támadó az </w:t>
+      </w:r>
+      <w:r>
+        <w:rPr>
+          <w:b/>
+          <w:bCs/>
+        </w:rPr>
+        <w:t xml:space="preserve">A </w:t>
+      </w:r>
+      <w:r>
+        <w:t xml:space="preserve">nevében nagy mennyiségű SYN csomagot küld </w:t>
+      </w:r>
+      <w:r>
+        <w:rPr>
+          <w:b/>
+          <w:bCs/>
+        </w:rPr>
+        <w:t>B</w:t>
+      </w:r>
+      <w:r>
+        <w:t>-nek (</w:t>
+      </w:r>
+      <w:r>
+        <w:rPr>
+          <w:b/>
+          <w:bCs/>
+        </w:rPr>
+        <w:t xml:space="preserve">C </w:t>
+      </w:r>
+      <w:r>
+        <w:t xml:space="preserve">nem kapja meg a válaszokat), akkor ezzel kimeríti </w:t>
+      </w:r>
+      <w:r>
+        <w:rPr>
+          <w:b/>
+          <w:bCs/>
+        </w:rPr>
+        <w:t xml:space="preserve">B </w:t>
+      </w:r>
+      <w:r>
+        <w:t>erőforrásait és az nem lesz képes fogadni a valódi kéréseket.</w:t>
+      </w:r>
+    </w:p>
+    <w:p>
+      <w:pPr>
+        <w:pStyle w:val="Listaszerbekezds"/>
+        <w:numPr>
+          <w:ilvl w:val="0"/>
+          <w:numId w:val="2"/>
+        </w:numPr>
+        <w:spacing w:after="160" w:line="259" w:lineRule="auto"/>
+        <w:rPr>
+          <w:b/>
+          <w:bCs/>
+        </w:rPr>
+      </w:pPr>
+      <w:r>
+        <w:rPr>
+          <w:b/>
+          <w:bCs/>
+        </w:rPr>
+        <w:t>Védekezés:</w:t>
+      </w:r>
+    </w:p>
+    <w:p>
+      <w:pPr>
+        <w:pStyle w:val="Listaszerbekezds"/>
+        <w:numPr>
+          <w:ilvl w:val="1"/>
+          <w:numId w:val="2"/>
+        </w:numPr>
+        <w:spacing w:after="160" w:line="259" w:lineRule="auto"/>
+      </w:pPr>
+      <w:r>
+        <w:t>Mikro blokkok használatával:</w:t>
+      </w:r>
+    </w:p>
+    <w:p>
+      <w:pPr>
+        <w:pStyle w:val="Listaszerbekezds"/>
+        <w:numPr>
+          <w:ilvl w:val="2"/>
+          <w:numId w:val="2"/>
+        </w:numPr>
+        <w:spacing w:after="160" w:line="259" w:lineRule="auto"/>
+      </w:pPr>
+      <w:r>
+        <w:t>A szabványos adatstruktúráknál lényegesen kisebb helyet foglalunk le, és ha a kapcsolat kérés valódinak bizonyul, csak akkor foglaljuk le a szükséges erőforrásokat (10x annyi támadó csomagot bírunk el).</w:t>
+      </w:r>
+    </w:p>
+    <w:p>
+      <w:pPr>
+        <w:pStyle w:val="Listaszerbekezds"/>
+        <w:numPr>
+          <w:ilvl w:val="2"/>
+          <w:numId w:val="2"/>
+        </w:numPr>
+        <w:spacing w:after="160" w:line="259" w:lineRule="auto"/>
+      </w:pPr>
+      <w:r>
+        <w:t>SYN cookie használatával.</w:t>
+      </w:r>
+    </w:p>
+    <w:p>
+      <w:pPr>
+        <w:pStyle w:val="Cmsor2"/>
+      </w:pPr>
+      <w:r>
+        <w:t>Xmas, Ymas</w:t>
+      </w:r>
+    </w:p>
+    <w:p>
+      <w:pPr>
+        <w:pStyle w:val="Listaszerbekezds"/>
+        <w:numPr>
+          <w:ilvl w:val="0"/>
+          <w:numId w:val="4"/>
+        </w:numPr>
+        <w:spacing w:after="160" w:line="259" w:lineRule="auto"/>
+      </w:pPr>
+      <w:r>
+        <w:t>A TCP fejrészben az URG bittől balra levő két bitet 2003 májusában az IANA (Internet Assigned Numbers Authority) az ECN (Explicit Congestion Notification) mechanizmus céljára osztotta ki.</w:t>
+      </w:r>
+    </w:p>
+    <w:p>
+      <w:pPr>
+        <w:pStyle w:val="Listaszerbekezds"/>
+        <w:numPr>
+          <w:ilvl w:val="0"/>
+          <w:numId w:val="4"/>
+        </w:numPr>
+        <w:spacing w:after="160" w:line="259" w:lineRule="auto"/>
+      </w:pPr>
+      <w:r>
+        <w:t>A korábbi TCP implementációk azt várják el, hogy ez a 2 bit 0 értékű legyen.</w:t>
+      </w:r>
+    </w:p>
+    <w:p>
+      <w:pPr>
+        <w:pStyle w:val="Listaszerbekezds"/>
+        <w:numPr>
+          <w:ilvl w:val="0"/>
+          <w:numId w:val="4"/>
+        </w:numPr>
+        <w:spacing w:after="160" w:line="259" w:lineRule="auto"/>
+      </w:pPr>
+      <w:r>
+        <w:t>A bitek 0-tólkülönböző értékűre állításával és a TCP implementáció viselkedésének megfigyelésével a támadó információt szerezhet a TCP/IP protocol stack implementációjáról.</w:t>
+      </w:r>
+    </w:p>
+    <w:p>
+      <w:pPr>
+        <w:pStyle w:val="Cmsor1"/>
+      </w:pPr>
+      <w:r>
+        <w:lastRenderedPageBreak/>
+        <w:t>Hálózati szintű támadások</w:t>
+      </w:r>
+    </w:p>
+    <w:p>
+      <w:pPr>
+        <w:pStyle w:val="Cmsor2"/>
+      </w:pPr>
+      <w:r>
+        <w:t>Switchek elleni támadás</w:t>
+      </w:r>
+    </w:p>
+    <w:p>
+      <w:pPr>
+        <w:pStyle w:val="Listaszerbekezds"/>
+        <w:numPr>
+          <w:ilvl w:val="0"/>
+          <w:numId w:val="4"/>
+        </w:numPr>
+        <w:spacing w:after="160" w:line="259" w:lineRule="auto"/>
+      </w:pPr>
+      <w:r>
+        <w:rPr>
+          <w:b/>
+          <w:bCs/>
+        </w:rPr>
+        <w:t>Switch normál működése</w:t>
+      </w:r>
+      <w:r>
+        <w:t>: Keretek továbbítása csak arra a portra, ahol a címzett található.</w:t>
+      </w:r>
+    </w:p>
+    <w:p>
+      <w:pPr>
+        <w:pStyle w:val="Listaszerbekezds"/>
+        <w:numPr>
+          <w:ilvl w:val="0"/>
+          <w:numId w:val="4"/>
+        </w:numPr>
+        <w:spacing w:after="160" w:line="259" w:lineRule="auto"/>
+      </w:pPr>
+      <w:r>
+        <w:rPr>
+          <w:b/>
+          <w:bCs/>
+        </w:rPr>
+        <w:t>Portokhoz MAC címek beállítása:</w:t>
+      </w:r>
+    </w:p>
+    <w:p>
+      <w:pPr>
+        <w:pStyle w:val="Listaszerbekezds"/>
+        <w:numPr>
+          <w:ilvl w:val="1"/>
+          <w:numId w:val="4"/>
+        </w:numPr>
+        <w:spacing w:after="160" w:line="259" w:lineRule="auto"/>
+      </w:pPr>
+      <w:r>
+        <w:t>Statikusan, munkaigényes konfiguráció változásánál át kell vezetni (hálókártya csere)</w:t>
+      </w:r>
+    </w:p>
+    <w:p>
+      <w:pPr>
+        <w:pStyle w:val="Listaszerbekezds"/>
+        <w:numPr>
+          <w:ilvl w:val="1"/>
+          <w:numId w:val="4"/>
+        </w:numPr>
+        <w:spacing w:after="160" w:line="259" w:lineRule="auto"/>
+      </w:pPr>
+      <w:r>
+        <w:t>Öntanuló módban, megjegyzi, hogy az egyes MAC címekkel forráscímként melyik portján találkozott.</w:t>
+      </w:r>
+    </w:p>
+    <w:p>
+      <w:pPr>
+        <w:pStyle w:val="Listaszerbekezds"/>
+        <w:numPr>
+          <w:ilvl w:val="0"/>
+          <w:numId w:val="4"/>
+        </w:numPr>
+      </w:pPr>
+      <w:r>
+        <w:t>Ha a támadó sok különböző MAC címmel való forgalmazással, megtelíti a switch táblázatát, akkor a működés fenntartása érdekében minden keretet minden portjára kiküld (fail open). Ezzel a forgalom lehallgathatóvá válik.</w:t>
+      </w:r>
+    </w:p>
+    <w:p>
+      <w:pPr>
+        <w:pStyle w:val="Cmsor2"/>
+      </w:pPr>
+      <w:r>
+        <w:t>ARP poisoning</w:t>
+      </w:r>
+    </w:p>
+    <w:p>
+      <w:pPr>
+        <w:pStyle w:val="Listaszerbekezds"/>
+        <w:numPr>
+          <w:ilvl w:val="0"/>
+          <w:numId w:val="4"/>
+        </w:numPr>
+        <w:spacing w:after="160" w:line="259" w:lineRule="auto"/>
+      </w:pPr>
+      <w:r>
+        <w:t>A támadó kéretlen és hamis ARP válaszokat küld, amiben a kérdéses IP címhez a saját MAC címét tünteti fel.</w:t>
+      </w:r>
+    </w:p>
+    <w:p>
+      <w:pPr>
+        <w:pStyle w:val="Listaszerbekezds"/>
+        <w:numPr>
+          <w:ilvl w:val="0"/>
+          <w:numId w:val="4"/>
+        </w:numPr>
+      </w:pPr>
+      <w:r>
+        <w:rPr>
+          <w:b/>
+          <w:bCs/>
+        </w:rPr>
+        <w:t xml:space="preserve">ARP (Address Resolution Protocol): </w:t>
+      </w:r>
+      <w:r>
+        <w:t>Címlekérdező protokoll. Üzenetszórásos hálózatokon broadcast (minden gépnek szóló) üzenettel megszerzi az információt (IP cím – fizikai cím összerendelés) és elraktározza (cache).</w:t>
+      </w:r>
+    </w:p>
+    <w:p>
+      <w:pPr>
+        <w:pStyle w:val="Cmsor2"/>
+      </w:pPr>
+      <w:r>
+        <w:t>ICMP redirect</w:t>
+      </w:r>
+    </w:p>
+    <w:p>
+      <w:pPr>
+        <w:pStyle w:val="Listaszerbekezds"/>
+        <w:numPr>
+          <w:ilvl w:val="0"/>
+          <w:numId w:val="4"/>
+        </w:numPr>
+        <w:spacing w:after="160" w:line="259" w:lineRule="auto"/>
+      </w:pPr>
+      <w:r>
+        <w:t>Az ICMP redirect üzenettel egy router egy számítógép számára egy jobb útvonalat tud megadni. A támadó ezzel maga felé tudja irányítani a megtámadott gép forgalmát.</w:t>
+      </w:r>
+    </w:p>
+    <w:p>
+      <w:pPr>
+        <w:pStyle w:val="Listaszerbekezds"/>
+        <w:numPr>
+          <w:ilvl w:val="0"/>
+          <w:numId w:val="4"/>
+        </w:numPr>
+        <w:spacing w:after="160" w:line="259" w:lineRule="auto"/>
+      </w:pPr>
+      <w:r>
+        <w:t>Használhatja pl:</w:t>
+      </w:r>
+    </w:p>
+    <w:p>
+      <w:pPr>
+        <w:pStyle w:val="Listaszerbekezds"/>
+        <w:numPr>
+          <w:ilvl w:val="1"/>
+          <w:numId w:val="4"/>
+        </w:numPr>
+        <w:spacing w:after="160" w:line="259" w:lineRule="auto"/>
+      </w:pPr>
+      <w:r>
+        <w:t>Lehallgatásra: A csomagokat tovább küldi a címzettnek, hogy a támadás észrevétlen maradjon.</w:t>
+      </w:r>
+    </w:p>
+    <w:p>
+      <w:pPr>
+        <w:pStyle w:val="Listaszerbekezds"/>
+        <w:numPr>
+          <w:ilvl w:val="1"/>
+          <w:numId w:val="4"/>
+        </w:numPr>
+        <w:spacing w:after="160" w:line="259" w:lineRule="auto"/>
+      </w:pPr>
+      <w:r>
+        <w:t xml:space="preserve">IP spoofing támogatásra: A redirecttel elérte, hogy az </w:t>
+      </w:r>
+      <w:r>
+        <w:rPr>
+          <w:b/>
+          <w:bCs/>
+        </w:rPr>
+        <w:t xml:space="preserve">A </w:t>
+      </w:r>
+      <w:r>
+        <w:t>válaszai őhozzá érkezzenek, a TCP kapcsolat ténylegesen felépül.</w:t>
+      </w:r>
+    </w:p>
+    <w:p>
+      <w:pPr>
+        <w:pStyle w:val="Listaszerbekezds"/>
+        <w:numPr>
+          <w:ilvl w:val="0"/>
+          <w:numId w:val="4"/>
+        </w:numPr>
+        <w:spacing w:after="160" w:line="259" w:lineRule="auto"/>
+      </w:pPr>
+      <w:r>
+        <w:rPr>
+          <w:b/>
+          <w:bCs/>
+        </w:rPr>
+        <w:t>Védekezés</w:t>
+      </w:r>
+      <w:r>
+        <w:t xml:space="preserve">: </w:t>
+      </w:r>
+      <w:r>
+        <w:rPr>
+          <w:b/>
+          <w:bCs/>
+        </w:rPr>
+        <w:t xml:space="preserve">accept_redirects </w:t>
+      </w:r>
+      <w:r>
+        <w:t>kikapcsolása.</w:t>
+      </w:r>
+    </w:p>
+    <w:p>
+      <w:pPr>
+        <w:pStyle w:val="Cmsor2"/>
+      </w:pPr>
+      <w:r>
+        <w:t>RIP (Routing Information Protocol) távolságvektor hamisítása</w:t>
+      </w:r>
+    </w:p>
+    <w:p>
+      <w:pPr>
+        <w:pStyle w:val="Listaszerbekezds"/>
+        <w:numPr>
+          <w:ilvl w:val="0"/>
+          <w:numId w:val="4"/>
+        </w:numPr>
+      </w:pPr>
+      <w:r>
+        <w:t>RIP: Distance-vector protokoll, ami egy célponthoz (hálózatok, subnetek, állomások vagy a default router) táblázatában tárolja:</w:t>
+      </w:r>
+    </w:p>
+    <w:p>
+      <w:pPr>
+        <w:pStyle w:val="Listaszerbekezds"/>
+        <w:numPr>
+          <w:ilvl w:val="0"/>
+          <w:numId w:val="4"/>
+        </w:numPr>
+        <w:spacing w:after="160" w:line="259" w:lineRule="auto"/>
+      </w:pPr>
+      <w:r>
+        <w:t>A célpont IP címét.</w:t>
+      </w:r>
+    </w:p>
+    <w:p>
+      <w:pPr>
+        <w:pStyle w:val="Listaszerbekezds"/>
+        <w:numPr>
+          <w:ilvl w:val="0"/>
+          <w:numId w:val="4"/>
+        </w:numPr>
+        <w:spacing w:after="160" w:line="259" w:lineRule="auto"/>
+      </w:pPr>
+      <w:r>
+        <w:t>Az odavezető út költségét (egy csomagnak az adott linken való átküldésének költsége alapján).</w:t>
+      </w:r>
+    </w:p>
+    <w:p>
+      <w:pPr>
+        <w:pStyle w:val="Listaszerbekezds"/>
+        <w:numPr>
+          <w:ilvl w:val="0"/>
+          <w:numId w:val="4"/>
+        </w:numPr>
+        <w:spacing w:after="160" w:line="259" w:lineRule="auto"/>
+      </w:pPr>
+      <w:r>
+        <w:t>Az odavezető út első routerét.</w:t>
+      </w:r>
+    </w:p>
+    <w:p>
+      <w:pPr>
+        <w:pStyle w:val="Listaszerbekezds"/>
+        <w:numPr>
+          <w:ilvl w:val="0"/>
+          <w:numId w:val="4"/>
+        </w:numPr>
+        <w:spacing w:after="160" w:line="259" w:lineRule="auto"/>
+      </w:pPr>
+      <w:r>
+        <w:t>Időzítőket</w:t>
+      </w:r>
+    </w:p>
+    <w:p>
+      <w:pPr>
+        <w:pStyle w:val="Listaszerbekezds"/>
+        <w:numPr>
+          <w:ilvl w:val="0"/>
+          <w:numId w:val="4"/>
+        </w:numPr>
+      </w:pPr>
+      <w:r>
+        <w:t>Mivel a RIP nem használ autentikációt, a támadó számítógépe hamis távolságvektorral becsaphatja a routereket azt állítva, hogy rajta keresztül rövidebb út vezet a cél felé.</w:t>
+      </w:r>
+    </w:p>
+    <w:p>
+      <w:pPr>
+        <w:spacing w:after="160" w:line="259" w:lineRule="auto"/>
+        <w:rPr>
+          <w:rFonts w:asciiTheme="majorHAnsi" w:eastAsiaTheme="majorEastAsia" w:hAnsiTheme="majorHAnsi" w:cstheme="majorBidi"/>
+          <w:color w:val="2F5496" w:themeColor="accent1" w:themeShade="BF"/>
+          <w:sz w:val="26"/>
+          <w:szCs w:val="26"/>
+        </w:rPr>
+      </w:pPr>
+      <w:r>
+        <w:br w:type="page"/>
+      </w:r>
+    </w:p>
+    <w:p>
+      <w:pPr>
+        <w:pStyle w:val="Cmsor2"/>
+      </w:pPr>
+      <w:r>
+        <w:lastRenderedPageBreak/>
+        <w:t>Source route IP opció</w:t>
+      </w:r>
+    </w:p>
+    <w:p>
+      <w:pPr>
+        <w:pStyle w:val="Listaszerbekezds"/>
+        <w:numPr>
+          <w:ilvl w:val="0"/>
+          <w:numId w:val="4"/>
+        </w:numPr>
+      </w:pPr>
+      <w:r>
+        <w:t>A forrás megadhatja, hogy adott IP című állomás felé mely routereken keresztül haladjon a csomag.</w:t>
+      </w:r>
+    </w:p>
+    <w:p>
+      <w:pPr>
+        <w:pStyle w:val="Listaszerbekezds"/>
+        <w:numPr>
+          <w:ilvl w:val="0"/>
+          <w:numId w:val="4"/>
+        </w:numPr>
+      </w:pPr>
+      <w:r>
+        <w:t>Támadó: privát IP című hálózatok elérésére.</w:t>
+      </w:r>
+    </w:p>
+    <w:p>
+      <w:pPr>
+        <w:pStyle w:val="Listaszerbekezds"/>
+        <w:numPr>
+          <w:ilvl w:val="0"/>
+          <w:numId w:val="4"/>
+        </w:numPr>
+      </w:pPr>
+      <w:r>
+        <w:t xml:space="preserve">A </w:t>
+      </w:r>
+      <w:r>
+        <w:rPr>
+          <w:b/>
+          <w:bCs/>
+        </w:rPr>
+        <w:t xml:space="preserve">C </w:t>
+      </w:r>
+      <w:r>
+        <w:t xml:space="preserve">támadó az </w:t>
+      </w:r>
+      <w:r>
+        <w:rPr>
+          <w:b/>
+          <w:bCs/>
+        </w:rPr>
+        <w:t xml:space="preserve">R1 </w:t>
+      </w:r>
+      <w:r>
+        <w:t xml:space="preserve">routernek megmondja, hogy </w:t>
+      </w:r>
+      <w:r>
+        <w:rPr>
+          <w:b/>
+          <w:bCs/>
+        </w:rPr>
+        <w:t>R2</w:t>
+      </w:r>
+      <w:r>
+        <w:t xml:space="preserve">-n keresztül kell a csomagot küldenie. </w:t>
+      </w:r>
+      <w:r>
+        <w:rPr>
+          <w:b/>
+          <w:bCs/>
+        </w:rPr>
+        <w:t xml:space="preserve">R2 </w:t>
+      </w:r>
+      <w:r>
+        <w:t>privát IP címmel rendelkező hálózat gateway-e, a datagrammot már a cél IP cím alapján küldi a címzettnek.</w:t>
+      </w:r>
+    </w:p>
+    <w:p>
+      <w:pPr>
+        <w:pStyle w:val="Listaszerbekezds"/>
+        <w:numPr>
+          <w:ilvl w:val="0"/>
+          <w:numId w:val="4"/>
+        </w:numPr>
+      </w:pPr>
+      <w:r>
+        <w:t>A visszaút: A támadó publikus IP címmel rendelkezik.</w:t>
+      </w:r>
+    </w:p>
+    <w:p>
+      <w:pPr>
+        <w:pStyle w:val="Listaszerbekezds"/>
+        <w:numPr>
+          <w:ilvl w:val="0"/>
+          <w:numId w:val="4"/>
+        </w:numPr>
+      </w:pPr>
+      <w:r>
+        <w:rPr>
+          <w:b/>
+          <w:bCs/>
+        </w:rPr>
+        <w:t>Védekezés:</w:t>
+      </w:r>
+      <w:r>
+        <w:t xml:space="preserve"> </w:t>
+      </w:r>
+      <w:r>
+        <w:rPr>
+          <w:b/>
+          <w:bCs/>
+        </w:rPr>
+        <w:t xml:space="preserve">accept_source_router </w:t>
+      </w:r>
+      <w:r>
+        <w:t>kikapcsolása.</w:t>
+      </w:r>
+    </w:p>
+    <w:p/>
+    <w:p>
+      <w:pPr>
+        <w:pStyle w:val="Cmsor2"/>
+      </w:pPr>
+      <w:r>
+        <w:t>DNS (cache) ellen való támadás</w:t>
+      </w:r>
+    </w:p>
+    <w:p>
+      <w:pPr>
+        <w:pStyle w:val="Listaszerbekezds"/>
+        <w:numPr>
+          <w:ilvl w:val="0"/>
+          <w:numId w:val="4"/>
+        </w:numPr>
+      </w:pPr>
+      <w:r>
+        <w:t xml:space="preserve">Kihasználja, hogy lejár az ns.myisp.com által tárol </w:t>
+      </w:r>
+      <w:hyperlink r:id="rId7" w:history="1">
+        <w:r>
+          <w:rPr>
+            <w:rStyle w:val="Hiperhivatkozs"/>
+          </w:rPr>
+          <w:t>www.mybank.com</w:t>
+        </w:r>
+      </w:hyperlink>
+      <w:r>
+        <w:t xml:space="preserve"> TTL (Time To Live) ideje.</w:t>
+      </w:r>
+    </w:p>
+    <w:p>
+      <w:pPr>
+        <w:pStyle w:val="Cmsor1"/>
+      </w:pPr>
+      <w:r>
+        <w:t>Felhasználók védelme</w:t>
+      </w:r>
+    </w:p>
+    <w:p>
+      <w:pPr>
+        <w:pStyle w:val="Listaszerbekezds"/>
+        <w:numPr>
+          <w:ilvl w:val="0"/>
+          <w:numId w:val="4"/>
+        </w:numPr>
+      </w:pPr>
+      <w:r>
+        <w:t>Legnagyobb probléma a jelszavak.</w:t>
+      </w:r>
+    </w:p>
+    <w:p>
+      <w:pPr>
+        <w:pStyle w:val="Listaszerbekezds"/>
+        <w:numPr>
+          <w:ilvl w:val="0"/>
+          <w:numId w:val="4"/>
+        </w:numPr>
+      </w:pPr>
+      <w:r>
+        <w:t>Erős jelszó megkötése:</w:t>
+      </w:r>
+    </w:p>
+    <w:p>
+      <w:pPr>
+        <w:pStyle w:val="Listaszerbekezds"/>
+        <w:numPr>
+          <w:ilvl w:val="1"/>
+          <w:numId w:val="4"/>
+        </w:numPr>
+      </w:pPr>
+      <w:r>
+        <w:t>Több karakter</w:t>
+      </w:r>
+    </w:p>
+    <w:p>
+      <w:pPr>
+        <w:pStyle w:val="Listaszerbekezds"/>
+        <w:numPr>
+          <w:ilvl w:val="1"/>
+          <w:numId w:val="4"/>
+        </w:numPr>
+      </w:pPr>
+      <w:r>
+        <w:t>Kis-nagybetű</w:t>
+      </w:r>
+    </w:p>
+    <w:p>
+      <w:pPr>
+        <w:pStyle w:val="Listaszerbekezds"/>
+        <w:numPr>
+          <w:ilvl w:val="1"/>
+          <w:numId w:val="4"/>
+        </w:numPr>
+      </w:pPr>
+      <w:r>
+        <w:t>Számok</w:t>
+      </w:r>
+    </w:p>
+    <w:p>
+      <w:pPr>
+        <w:pStyle w:val="Listaszerbekezds"/>
+        <w:numPr>
+          <w:ilvl w:val="1"/>
+          <w:numId w:val="4"/>
+        </w:numPr>
+      </w:pPr>
+      <w:r>
+        <w:t>Speciális karakterek</w:t>
+      </w:r>
+    </w:p>
+    <w:p>
+      <w:pPr>
+        <w:pStyle w:val="Listaszerbekezds"/>
+        <w:numPr>
+          <w:ilvl w:val="0"/>
+          <w:numId w:val="4"/>
+        </w:numPr>
+      </w:pPr>
+      <w:r>
+        <w:t>Kerberos, LDAP, NIS</w:t>
+      </w:r>
+    </w:p>
+    <w:p>
+      <w:pPr>
+        <w:pStyle w:val="Listaszerbekezds"/>
+        <w:numPr>
+          <w:ilvl w:val="0"/>
+          <w:numId w:val="4"/>
+        </w:numPr>
+      </w:pPr>
+      <w:r>
+        <w:t>Jelszavakat védett fájlban tároljuk</w:t>
+      </w:r>
+    </w:p>
+    <w:p>
+      <w:pPr>
+        <w:pStyle w:val="Listaszerbekezds"/>
+        <w:numPr>
+          <w:ilvl w:val="0"/>
+          <w:numId w:val="4"/>
+        </w:numPr>
+      </w:pPr>
+      <w:r>
+        <w:t>Jelszavak titkos kezelése, például nem írjuk fel publikus cetlire.</w:t>
+      </w:r>
+    </w:p>
+    <w:p>
+      <w:pPr>
+        <w:pStyle w:val="Cmsor1"/>
+      </w:pPr>
+      <w:r>
+        <w:t>Szerverek védelme</w:t>
+      </w:r>
+    </w:p>
+    <w:p>
+      <w:pPr>
+        <w:pStyle w:val="Listaszerbekezds"/>
+        <w:numPr>
+          <w:ilvl w:val="0"/>
+          <w:numId w:val="4"/>
+        </w:numPr>
+      </w:pPr>
+      <w:r>
+        <w:t>Folyamatos vizsgálat</w:t>
+      </w:r>
+    </w:p>
+    <w:p>
+      <w:pPr>
+        <w:pStyle w:val="Listaszerbekezds"/>
+        <w:numPr>
+          <w:ilvl w:val="1"/>
+          <w:numId w:val="4"/>
+        </w:numPr>
+      </w:pPr>
+      <w:r>
+        <w:t>Rajta futó programok</w:t>
+      </w:r>
+    </w:p>
+    <w:p>
+      <w:pPr>
+        <w:pStyle w:val="Listaszerbekezds"/>
+        <w:numPr>
+          <w:ilvl w:val="1"/>
+          <w:numId w:val="4"/>
+        </w:numPr>
+      </w:pPr>
+      <w:r>
+        <w:t>Hozzáférések naplózása</w:t>
+      </w:r>
+    </w:p>
+    <w:p>
+      <w:pPr>
+        <w:pStyle w:val="Listaszerbekezds"/>
+        <w:numPr>
+          <w:ilvl w:val="0"/>
+          <w:numId w:val="4"/>
+        </w:numPr>
+      </w:pPr>
+      <w:r>
+        <w:t>Tűzfalak használata</w:t>
+      </w:r>
+    </w:p>
+    <w:p>
+      <w:pPr>
+        <w:pStyle w:val="Listaszerbekezds"/>
+        <w:numPr>
+          <w:ilvl w:val="1"/>
+          <w:numId w:val="4"/>
+        </w:numPr>
+      </w:pPr>
+      <w:r>
+        <w:t>Alapértelmezetten portok tiltása</w:t>
+      </w:r>
+    </w:p>
+    <w:p>
+      <w:pPr>
+        <w:pStyle w:val="Listaszerbekezds"/>
+        <w:numPr>
+          <w:ilvl w:val="0"/>
+          <w:numId w:val="4"/>
+        </w:numPr>
+      </w:pPr>
+      <w:r>
+        <w:t>Naplózás</w:t>
+      </w:r>
+    </w:p>
+    <w:p>
+      <w:pPr>
+        <w:pStyle w:val="Listaszerbekezds"/>
+        <w:numPr>
+          <w:ilvl w:val="1"/>
+          <w:numId w:val="4"/>
+        </w:numPr>
+      </w:pPr>
+      <w:r>
+        <w:t>Külön partícióra</w:t>
+      </w:r>
+    </w:p>
+    <w:p>
+      <w:pPr>
+        <w:pStyle w:val="Listaszerbekezds"/>
+        <w:numPr>
+          <w:ilvl w:val="0"/>
+          <w:numId w:val="4"/>
+        </w:numPr>
+      </w:pPr>
+      <w:r>
+        <w:t>Fájlrendszer megfelelő kialakítása</w:t>
+      </w:r>
+    </w:p>
+    <w:p>
+      <w:pPr>
+        <w:pStyle w:val="Listaszerbekezds"/>
+        <w:numPr>
+          <w:ilvl w:val="1"/>
+          <w:numId w:val="4"/>
+        </w:numPr>
+      </w:pPr>
+      <w:r>
+        <w:t>Jogosultságok kezelése</w:t>
+      </w:r>
+    </w:p>
+    <w:p>
+      <w:pPr>
+        <w:pStyle w:val="Listaszerbekezds"/>
+        <w:numPr>
+          <w:ilvl w:val="1"/>
+          <w:numId w:val="4"/>
+        </w:numPr>
+      </w:pPr>
+      <w:r>
+        <w:t>Írás jogokat nem adunk mindenkinek</w:t>
+      </w:r>
+    </w:p>
+    <w:p>
+      <w:pPr>
+        <w:pStyle w:val="Listaszerbekezds"/>
+        <w:numPr>
+          <w:ilvl w:val="0"/>
+          <w:numId w:val="4"/>
+        </w:numPr>
+      </w:pPr>
+      <w:r>
+        <w:t>Külön szerverek a szolgáltatásoknak</w:t>
+      </w:r>
+    </w:p>
+    <w:p>
+      <w:pPr>
+        <w:pStyle w:val="Listaszerbekezds"/>
+        <w:numPr>
+          <w:ilvl w:val="1"/>
+          <w:numId w:val="4"/>
+        </w:numPr>
+      </w:pPr>
+      <w:r>
+        <w:t>FTP, DNS, WEB</w:t>
+      </w:r>
+    </w:p>
+    <w:p>
+      <w:pPr>
+        <w:pStyle w:val="Listaszerbekezds"/>
+        <w:numPr>
+          <w:ilvl w:val="0"/>
+          <w:numId w:val="4"/>
+        </w:numPr>
+      </w:pPr>
+      <w:r>
+        <w:t>Virtualizáció</w:t>
+      </w:r>
+    </w:p>
+    <w:p>
+      <w:pPr>
+        <w:pStyle w:val="Listaszerbekezds"/>
+        <w:numPr>
+          <w:ilvl w:val="0"/>
+          <w:numId w:val="4"/>
+        </w:numPr>
+      </w:pPr>
+      <w:r>
+        <w:t>Biztonsági frissítések és adatmentések</w:t>
       </w:r>
     </w:p>
     <w:sectPr>
@@ -62,6 +1884,450 @@
     </w:sectPr>
   </w:body>
 </w:document>
+</file>
+
+<file path=word/numbering.xml><?xml version="1.0" encoding="utf-8"?>
+<w:numbering xmlns:wpc="http://schemas.microsoft.com/office/word/2010/wordprocessingCanvas" xmlns:cx="http://schemas.microsoft.com/office/drawing/2014/chartex" xmlns:cx1="http://schemas.microsoft.com/office/drawing/2015/9/8/chartex" xmlns:cx2="http://schemas.microsoft.com/office/drawing/2015/10/21/chartex" xmlns:cx3="http://schemas.microsoft.com/office/drawing/2016/5/9/chartex" xmlns:cx4="http://schemas.microsoft.com/office/drawing/2016/5/10/chartex" xmlns:cx5="http://schemas.microsoft.com/office/drawing/2016/5/11/chartex" xmlns:cx6="http://schemas.microsoft.com/office/drawing/2016/5/12/chartex" xmlns:cx7="http://schemas.microsoft.com/office/drawing/2016/5/13/chartex" xmlns:cx8="http://schemas.microsoft.com/office/drawing/2016/5/14/chartex" xmlns:mc="http://schemas.openxmlformats.org/markup-compatibility/2006" xmlns:aink="http://schemas.microsoft.com/office/drawing/2016/ink" xmlns:am3d="http://schemas.microsoft.com/office/drawing/2017/model3d" xmlns:o="urn:schemas-microsoft-com:office:office" xmlns:oel="http://schemas.microsoft.com/office/2019/extlst" xmlns:r="http://schemas.openxmlformats.org/officeDocument/2006/relationships" xmlns:m="http://schemas.openxmlformats.org/officeDocument/2006/math" xmlns:v="urn:schemas-microsoft-com:vml" xmlns:wp14="http://schemas.microsoft.com/office/word/2010/wordprocessingDrawing" xmlns:wp="http://schemas.openxmlformats.org/drawingml/2006/wordprocessingDrawing" xmlns:w10="urn:schemas-microsoft-com:office:word" xmlns:w="http://schemas.openxmlformats.org/wordprocessingml/2006/main" xmlns:w14="http://schemas.microsoft.com/office/word/2010/wordml" xmlns:w15="http://schemas.microsoft.com/office/word/2012/wordml" xmlns:w16cex="http://schemas.microsoft.com/office/word/2018/wordml/cex" xmlns:w16cid="http://schemas.microsoft.com/office/word/2016/wordml/cid" xmlns:w16="http://schemas.microsoft.com/office/word/2018/wordml" xmlns:w16du="http://schemas.microsoft.com/office/word/2023/wordml/word16du" xmlns:w16sdtdh="http://schemas.microsoft.com/office/word/2020/wordml/sdtdatahash" xmlns:w16se="http://schemas.microsoft.com/office/word/2015/wordml/symex" xmlns:wpg="http://schemas.microsoft.com/office/word/2010/wordprocessingGroup" xmlns:wpi="http://schemas.microsoft.com/office/word/2010/wordprocessingInk" xmlns:wne="http://schemas.microsoft.com/office/word/2006/wordml" xmlns:wps="http://schemas.microsoft.com/office/word/2010/wordprocessingShape" mc:Ignorable="w14 w15 w16se w16cid w16 w16cex w16sdtdh wp14">
+  <w:abstractNum w:abstractNumId="0" w15:restartNumberingAfterBreak="0">
+    <w:nsid w:val="51B55DE0"/>
+    <w:multiLevelType w:val="hybridMultilevel"/>
+    <w:tmpl w:val="5C08FDCC"/>
+    <w:lvl w:ilvl="0" w:tplc="040E000F">
+      <w:start w:val="1"/>
+      <w:numFmt w:val="decimal"/>
+      <w:lvlText w:val="%1."/>
+      <w:lvlJc w:val="left"/>
+      <w:pPr>
+        <w:ind w:left="720" w:hanging="360"/>
+      </w:pPr>
+      <w:rPr>
+        <w:rFonts w:hint="default"/>
+      </w:rPr>
+    </w:lvl>
+    <w:lvl w:ilvl="1" w:tplc="040E0019">
+      <w:start w:val="1"/>
+      <w:numFmt w:val="lowerLetter"/>
+      <w:lvlText w:val="%2."/>
+      <w:lvlJc w:val="left"/>
+      <w:pPr>
+        <w:ind w:left="1440" w:hanging="360"/>
+      </w:pPr>
+    </w:lvl>
+    <w:lvl w:ilvl="2" w:tplc="040E001B">
+      <w:start w:val="1"/>
+      <w:numFmt w:val="lowerRoman"/>
+      <w:lvlText w:val="%3."/>
+      <w:lvlJc w:val="right"/>
+      <w:pPr>
+        <w:ind w:left="2160" w:hanging="180"/>
+      </w:pPr>
+    </w:lvl>
+    <w:lvl w:ilvl="3" w:tplc="040E000F" w:tentative="1">
+      <w:start w:val="1"/>
+      <w:numFmt w:val="decimal"/>
+      <w:lvlText w:val="%4."/>
+      <w:lvlJc w:val="left"/>
+      <w:pPr>
+        <w:ind w:left="2880" w:hanging="360"/>
+      </w:pPr>
+    </w:lvl>
+    <w:lvl w:ilvl="4" w:tplc="040E0019" w:tentative="1">
+      <w:start w:val="1"/>
+      <w:numFmt w:val="lowerLetter"/>
+      <w:lvlText w:val="%5."/>
+      <w:lvlJc w:val="left"/>
+      <w:pPr>
+        <w:ind w:left="3600" w:hanging="360"/>
+      </w:pPr>
+    </w:lvl>
+    <w:lvl w:ilvl="5" w:tplc="040E001B" w:tentative="1">
+      <w:start w:val="1"/>
+      <w:numFmt w:val="lowerRoman"/>
+      <w:lvlText w:val="%6."/>
+      <w:lvlJc w:val="right"/>
+      <w:pPr>
+        <w:ind w:left="4320" w:hanging="180"/>
+      </w:pPr>
+    </w:lvl>
+    <w:lvl w:ilvl="6" w:tplc="040E000F" w:tentative="1">
+      <w:start w:val="1"/>
+      <w:numFmt w:val="decimal"/>
+      <w:lvlText w:val="%7."/>
+      <w:lvlJc w:val="left"/>
+      <w:pPr>
+        <w:ind w:left="5040" w:hanging="360"/>
+      </w:pPr>
+    </w:lvl>
+    <w:lvl w:ilvl="7" w:tplc="040E0019" w:tentative="1">
+      <w:start w:val="1"/>
+      <w:numFmt w:val="lowerLetter"/>
+      <w:lvlText w:val="%8."/>
+      <w:lvlJc w:val="left"/>
+      <w:pPr>
+        <w:ind w:left="5760" w:hanging="360"/>
+      </w:pPr>
+    </w:lvl>
+    <w:lvl w:ilvl="8" w:tplc="040E001B" w:tentative="1">
+      <w:start w:val="1"/>
+      <w:numFmt w:val="lowerRoman"/>
+      <w:lvlText w:val="%9."/>
+      <w:lvlJc w:val="right"/>
+      <w:pPr>
+        <w:ind w:left="6480" w:hanging="180"/>
+      </w:pPr>
+    </w:lvl>
+  </w:abstractNum>
+  <w:abstractNum w:abstractNumId="1" w15:restartNumberingAfterBreak="0">
+    <w:nsid w:val="5C2A0543"/>
+    <w:multiLevelType w:val="hybridMultilevel"/>
+    <w:tmpl w:val="E94A5540"/>
+    <w:lvl w:ilvl="0" w:tplc="CF9AD4E4">
+      <w:start w:val="1"/>
+      <w:numFmt w:val="bullet"/>
+      <w:lvlText w:val="-"/>
+      <w:lvlJc w:val="left"/>
+      <w:pPr>
+        <w:ind w:left="720" w:hanging="360"/>
+      </w:pPr>
+      <w:rPr>
+        <w:rFonts w:ascii="Times New Roman" w:eastAsia="Times New Roman" w:hAnsi="Times New Roman" w:cs="Times New Roman" w:hint="default"/>
+      </w:rPr>
+    </w:lvl>
+    <w:lvl w:ilvl="1" w:tplc="040E0003">
+      <w:start w:val="1"/>
+      <w:numFmt w:val="bullet"/>
+      <w:lvlText w:val="o"/>
+      <w:lvlJc w:val="left"/>
+      <w:pPr>
+        <w:ind w:left="1440" w:hanging="360"/>
+      </w:pPr>
+      <w:rPr>
+        <w:rFonts w:ascii="Courier New" w:hAnsi="Courier New" w:cs="Courier New" w:hint="default"/>
+      </w:rPr>
+    </w:lvl>
+    <w:lvl w:ilvl="2" w:tplc="040E0005">
+      <w:start w:val="1"/>
+      <w:numFmt w:val="bullet"/>
+      <w:lvlText w:val=""/>
+      <w:lvlJc w:val="left"/>
+      <w:pPr>
+        <w:ind w:left="2160" w:hanging="360"/>
+      </w:pPr>
+      <w:rPr>
+        <w:rFonts w:ascii="Wingdings" w:hAnsi="Wingdings" w:hint="default"/>
+      </w:rPr>
+    </w:lvl>
+    <w:lvl w:ilvl="3" w:tplc="040E0001">
+      <w:start w:val="1"/>
+      <w:numFmt w:val="bullet"/>
+      <w:lvlText w:val=""/>
+      <w:lvlJc w:val="left"/>
+      <w:pPr>
+        <w:ind w:left="2880" w:hanging="360"/>
+      </w:pPr>
+      <w:rPr>
+        <w:rFonts w:ascii="Symbol" w:hAnsi="Symbol" w:hint="default"/>
+      </w:rPr>
+    </w:lvl>
+    <w:lvl w:ilvl="4" w:tplc="040E0003" w:tentative="1">
+      <w:start w:val="1"/>
+      <w:numFmt w:val="bullet"/>
+      <w:lvlText w:val="o"/>
+      <w:lvlJc w:val="left"/>
+      <w:pPr>
+        <w:ind w:left="3600" w:hanging="360"/>
+      </w:pPr>
+      <w:rPr>
+        <w:rFonts w:ascii="Courier New" w:hAnsi="Courier New" w:cs="Courier New" w:hint="default"/>
+      </w:rPr>
+    </w:lvl>
+    <w:lvl w:ilvl="5" w:tplc="040E0005" w:tentative="1">
+      <w:start w:val="1"/>
+      <w:numFmt w:val="bullet"/>
+      <w:lvlText w:val=""/>
+      <w:lvlJc w:val="left"/>
+      <w:pPr>
+        <w:ind w:left="4320" w:hanging="360"/>
+      </w:pPr>
+      <w:rPr>
+        <w:rFonts w:ascii="Wingdings" w:hAnsi="Wingdings" w:hint="default"/>
+      </w:rPr>
+    </w:lvl>
+    <w:lvl w:ilvl="6" w:tplc="040E0001" w:tentative="1">
+      <w:start w:val="1"/>
+      <w:numFmt w:val="bullet"/>
+      <w:lvlText w:val=""/>
+      <w:lvlJc w:val="left"/>
+      <w:pPr>
+        <w:ind w:left="5040" w:hanging="360"/>
+      </w:pPr>
+      <w:rPr>
+        <w:rFonts w:ascii="Symbol" w:hAnsi="Symbol" w:hint="default"/>
+      </w:rPr>
+    </w:lvl>
+    <w:lvl w:ilvl="7" w:tplc="040E0003" w:tentative="1">
+      <w:start w:val="1"/>
+      <w:numFmt w:val="bullet"/>
+      <w:lvlText w:val="o"/>
+      <w:lvlJc w:val="left"/>
+      <w:pPr>
+        <w:ind w:left="5760" w:hanging="360"/>
+      </w:pPr>
+      <w:rPr>
+        <w:rFonts w:ascii="Courier New" w:hAnsi="Courier New" w:cs="Courier New" w:hint="default"/>
+      </w:rPr>
+    </w:lvl>
+    <w:lvl w:ilvl="8" w:tplc="040E0005" w:tentative="1">
+      <w:start w:val="1"/>
+      <w:numFmt w:val="bullet"/>
+      <w:lvlText w:val=""/>
+      <w:lvlJc w:val="left"/>
+      <w:pPr>
+        <w:ind w:left="6480" w:hanging="360"/>
+      </w:pPr>
+      <w:rPr>
+        <w:rFonts w:ascii="Wingdings" w:hAnsi="Wingdings" w:hint="default"/>
+      </w:rPr>
+    </w:lvl>
+  </w:abstractNum>
+  <w:abstractNum w:abstractNumId="2" w15:restartNumberingAfterBreak="0">
+    <w:nsid w:val="79C84A7F"/>
+    <w:multiLevelType w:val="hybridMultilevel"/>
+    <w:tmpl w:val="468CC8E0"/>
+    <w:lvl w:ilvl="0" w:tplc="040E0001">
+      <w:start w:val="1"/>
+      <w:numFmt w:val="bullet"/>
+      <w:lvlText w:val=""/>
+      <w:lvlJc w:val="left"/>
+      <w:pPr>
+        <w:ind w:left="720" w:hanging="360"/>
+      </w:pPr>
+      <w:rPr>
+        <w:rFonts w:ascii="Symbol" w:hAnsi="Symbol" w:hint="default"/>
+      </w:rPr>
+    </w:lvl>
+    <w:lvl w:ilvl="1" w:tplc="040E0003" w:tentative="1">
+      <w:start w:val="1"/>
+      <w:numFmt w:val="bullet"/>
+      <w:lvlText w:val="o"/>
+      <w:lvlJc w:val="left"/>
+      <w:pPr>
+        <w:ind w:left="1440" w:hanging="360"/>
+      </w:pPr>
+      <w:rPr>
+        <w:rFonts w:ascii="Courier New" w:hAnsi="Courier New" w:cs="Courier New" w:hint="default"/>
+      </w:rPr>
+    </w:lvl>
+    <w:lvl w:ilvl="2" w:tplc="040E0005" w:tentative="1">
+      <w:start w:val="1"/>
+      <w:numFmt w:val="bullet"/>
+      <w:lvlText w:val=""/>
+      <w:lvlJc w:val="left"/>
+      <w:pPr>
+        <w:ind w:left="2160" w:hanging="360"/>
+      </w:pPr>
+      <w:rPr>
+        <w:rFonts w:ascii="Wingdings" w:hAnsi="Wingdings" w:hint="default"/>
+      </w:rPr>
+    </w:lvl>
+    <w:lvl w:ilvl="3" w:tplc="040E0001" w:tentative="1">
+      <w:start w:val="1"/>
+      <w:numFmt w:val="bullet"/>
+      <w:lvlText w:val=""/>
+      <w:lvlJc w:val="left"/>
+      <w:pPr>
+        <w:ind w:left="2880" w:hanging="360"/>
+      </w:pPr>
+      <w:rPr>
+        <w:rFonts w:ascii="Symbol" w:hAnsi="Symbol" w:hint="default"/>
+      </w:rPr>
+    </w:lvl>
+    <w:lvl w:ilvl="4" w:tplc="040E0003" w:tentative="1">
+      <w:start w:val="1"/>
+      <w:numFmt w:val="bullet"/>
+      <w:lvlText w:val="o"/>
+      <w:lvlJc w:val="left"/>
+      <w:pPr>
+        <w:ind w:left="3600" w:hanging="360"/>
+      </w:pPr>
+      <w:rPr>
+        <w:rFonts w:ascii="Courier New" w:hAnsi="Courier New" w:cs="Courier New" w:hint="default"/>
+      </w:rPr>
+    </w:lvl>
+    <w:lvl w:ilvl="5" w:tplc="040E0005" w:tentative="1">
+      <w:start w:val="1"/>
+      <w:numFmt w:val="bullet"/>
+      <w:lvlText w:val=""/>
+      <w:lvlJc w:val="left"/>
+      <w:pPr>
+        <w:ind w:left="4320" w:hanging="360"/>
+      </w:pPr>
+      <w:rPr>
+        <w:rFonts w:ascii="Wingdings" w:hAnsi="Wingdings" w:hint="default"/>
+      </w:rPr>
+    </w:lvl>
+    <w:lvl w:ilvl="6" w:tplc="040E0001" w:tentative="1">
+      <w:start w:val="1"/>
+      <w:numFmt w:val="bullet"/>
+      <w:lvlText w:val=""/>
+      <w:lvlJc w:val="left"/>
+      <w:pPr>
+        <w:ind w:left="5040" w:hanging="360"/>
+      </w:pPr>
+      <w:rPr>
+        <w:rFonts w:ascii="Symbol" w:hAnsi="Symbol" w:hint="default"/>
+      </w:rPr>
+    </w:lvl>
+    <w:lvl w:ilvl="7" w:tplc="040E0003" w:tentative="1">
+      <w:start w:val="1"/>
+      <w:numFmt w:val="bullet"/>
+      <w:lvlText w:val="o"/>
+      <w:lvlJc w:val="left"/>
+      <w:pPr>
+        <w:ind w:left="5760" w:hanging="360"/>
+      </w:pPr>
+      <w:rPr>
+        <w:rFonts w:ascii="Courier New" w:hAnsi="Courier New" w:cs="Courier New" w:hint="default"/>
+      </w:rPr>
+    </w:lvl>
+    <w:lvl w:ilvl="8" w:tplc="040E0005" w:tentative="1">
+      <w:start w:val="1"/>
+      <w:numFmt w:val="bullet"/>
+      <w:lvlText w:val=""/>
+      <w:lvlJc w:val="left"/>
+      <w:pPr>
+        <w:ind w:left="6480" w:hanging="360"/>
+      </w:pPr>
+      <w:rPr>
+        <w:rFonts w:ascii="Wingdings" w:hAnsi="Wingdings" w:hint="default"/>
+      </w:rPr>
+    </w:lvl>
+  </w:abstractNum>
+  <w:abstractNum w:abstractNumId="3" w15:restartNumberingAfterBreak="0">
+    <w:nsid w:val="7C435CE6"/>
+    <w:multiLevelType w:val="hybridMultilevel"/>
+    <w:tmpl w:val="5B309632"/>
+    <w:lvl w:ilvl="0" w:tplc="88DAA054">
+      <w:numFmt w:val="bullet"/>
+      <w:lvlText w:val="-"/>
+      <w:lvlJc w:val="left"/>
+      <w:pPr>
+        <w:ind w:left="720" w:hanging="360"/>
+      </w:pPr>
+      <w:rPr>
+        <w:rFonts w:ascii="Calibri" w:eastAsiaTheme="minorHAnsi" w:hAnsi="Calibri" w:cs="Calibri" w:hint="default"/>
+      </w:rPr>
+    </w:lvl>
+    <w:lvl w:ilvl="1" w:tplc="040E0003">
+      <w:start w:val="1"/>
+      <w:numFmt w:val="bullet"/>
+      <w:lvlText w:val="o"/>
+      <w:lvlJc w:val="left"/>
+      <w:pPr>
+        <w:ind w:left="1440" w:hanging="360"/>
+      </w:pPr>
+      <w:rPr>
+        <w:rFonts w:ascii="Courier New" w:hAnsi="Courier New" w:cs="Courier New" w:hint="default"/>
+      </w:rPr>
+    </w:lvl>
+    <w:lvl w:ilvl="2" w:tplc="040E0005" w:tentative="1">
+      <w:start w:val="1"/>
+      <w:numFmt w:val="bullet"/>
+      <w:lvlText w:val=""/>
+      <w:lvlJc w:val="left"/>
+      <w:pPr>
+        <w:ind w:left="2160" w:hanging="360"/>
+      </w:pPr>
+      <w:rPr>
+        <w:rFonts w:ascii="Wingdings" w:hAnsi="Wingdings" w:hint="default"/>
+      </w:rPr>
+    </w:lvl>
+    <w:lvl w:ilvl="3" w:tplc="040E0001" w:tentative="1">
+      <w:start w:val="1"/>
+      <w:numFmt w:val="bullet"/>
+      <w:lvlText w:val=""/>
+      <w:lvlJc w:val="left"/>
+      <w:pPr>
+        <w:ind w:left="2880" w:hanging="360"/>
+      </w:pPr>
+      <w:rPr>
+        <w:rFonts w:ascii="Symbol" w:hAnsi="Symbol" w:hint="default"/>
+      </w:rPr>
+    </w:lvl>
+    <w:lvl w:ilvl="4" w:tplc="040E0003" w:tentative="1">
+      <w:start w:val="1"/>
+      <w:numFmt w:val="bullet"/>
+      <w:lvlText w:val="o"/>
+      <w:lvlJc w:val="left"/>
+      <w:pPr>
+        <w:ind w:left="3600" w:hanging="360"/>
+      </w:pPr>
+      <w:rPr>
+        <w:rFonts w:ascii="Courier New" w:hAnsi="Courier New" w:cs="Courier New" w:hint="default"/>
+      </w:rPr>
+    </w:lvl>
+    <w:lvl w:ilvl="5" w:tplc="040E0005" w:tentative="1">
+      <w:start w:val="1"/>
+      <w:numFmt w:val="bullet"/>
+      <w:lvlText w:val=""/>
+      <w:lvlJc w:val="left"/>
+      <w:pPr>
+        <w:ind w:left="4320" w:hanging="360"/>
+      </w:pPr>
+      <w:rPr>
+        <w:rFonts w:ascii="Wingdings" w:hAnsi="Wingdings" w:hint="default"/>
+      </w:rPr>
+    </w:lvl>
+    <w:lvl w:ilvl="6" w:tplc="040E0001" w:tentative="1">
+      <w:start w:val="1"/>
+      <w:numFmt w:val="bullet"/>
+      <w:lvlText w:val=""/>
+      <w:lvlJc w:val="left"/>
+      <w:pPr>
+        <w:ind w:left="5040" w:hanging="360"/>
+      </w:pPr>
+      <w:rPr>
+        <w:rFonts w:ascii="Symbol" w:hAnsi="Symbol" w:hint="default"/>
+      </w:rPr>
+    </w:lvl>
+    <w:lvl w:ilvl="7" w:tplc="040E0003" w:tentative="1">
+      <w:start w:val="1"/>
+      <w:numFmt w:val="bullet"/>
+      <w:lvlText w:val="o"/>
+      <w:lvlJc w:val="left"/>
+      <w:pPr>
+        <w:ind w:left="5760" w:hanging="360"/>
+      </w:pPr>
+      <w:rPr>
+        <w:rFonts w:ascii="Courier New" w:hAnsi="Courier New" w:cs="Courier New" w:hint="default"/>
+      </w:rPr>
+    </w:lvl>
+    <w:lvl w:ilvl="8" w:tplc="040E0005" w:tentative="1">
+      <w:start w:val="1"/>
+      <w:numFmt w:val="bullet"/>
+      <w:lvlText w:val=""/>
+      <w:lvlJc w:val="left"/>
+      <w:pPr>
+        <w:ind w:left="6480" w:hanging="360"/>
+      </w:pPr>
+      <w:rPr>
+        <w:rFonts w:ascii="Wingdings" w:hAnsi="Wingdings" w:hint="default"/>
+      </w:rPr>
+    </w:lvl>
+  </w:abstractNum>
+  <w:num w:numId="1" w16cid:durableId="366493007">
+    <w:abstractNumId w:val="0"/>
+  </w:num>
+  <w:num w:numId="2" w16cid:durableId="286543058">
+    <w:abstractNumId w:val="1"/>
+  </w:num>
+  <w:num w:numId="3" w16cid:durableId="313529188">
+    <w:abstractNumId w:val="2"/>
+  </w:num>
+  <w:num w:numId="4" w16cid:durableId="1367870348">
+    <w:abstractNumId w:val="3"/>
+  </w:num>
+</w:numbering>
 </file>
 
 <file path=word/styles.xml><?xml version="1.0" encoding="utf-8"?>
@@ -495,6 +2761,48 @@
       <w:szCs w:val="32"/>
     </w:rPr>
   </w:style>
+  <w:style w:type="paragraph" w:styleId="Cmsor2">
+    <w:name w:val="heading 2"/>
+    <w:basedOn w:val="Norml"/>
+    <w:next w:val="Norml"/>
+    <w:link w:val="Cmsor2Char"/>
+    <w:uiPriority w:val="9"/>
+    <w:unhideWhenUsed/>
+    <w:qFormat/>
+    <w:rsid w:val="00037CD0"/>
+    <w:pPr>
+      <w:keepNext/>
+      <w:keepLines/>
+      <w:spacing w:before="40"/>
+      <w:outlineLvl w:val="1"/>
+    </w:pPr>
+    <w:rPr>
+      <w:rFonts w:asciiTheme="majorHAnsi" w:eastAsiaTheme="majorEastAsia" w:hAnsiTheme="majorHAnsi" w:cstheme="majorBidi"/>
+      <w:color w:val="2F5496" w:themeColor="accent1" w:themeShade="BF"/>
+      <w:sz w:val="26"/>
+      <w:szCs w:val="26"/>
+    </w:rPr>
+  </w:style>
+  <w:style w:type="paragraph" w:styleId="Cmsor3">
+    <w:name w:val="heading 3"/>
+    <w:basedOn w:val="Norml"/>
+    <w:next w:val="Norml"/>
+    <w:link w:val="Cmsor3Char"/>
+    <w:uiPriority w:val="9"/>
+    <w:unhideWhenUsed/>
+    <w:qFormat/>
+    <w:rsid w:val="00750831"/>
+    <w:pPr>
+      <w:keepNext/>
+      <w:keepLines/>
+      <w:spacing w:before="40"/>
+      <w:outlineLvl w:val="2"/>
+    </w:pPr>
+    <w:rPr>
+      <w:rFonts w:asciiTheme="majorHAnsi" w:eastAsiaTheme="majorEastAsia" w:hAnsiTheme="majorHAnsi" w:cstheme="majorBidi"/>
+      <w:color w:val="1F3763" w:themeColor="accent1" w:themeShade="7F"/>
+    </w:rPr>
+  </w:style>
   <w:style w:type="character" w:default="1" w:styleId="Bekezdsalapbettpusa">
     <w:name w:val="Default Paragraph Font"/>
     <w:uiPriority w:val="1"/>
@@ -535,6 +2843,134 @@
       <w:sz w:val="32"/>
       <w:szCs w:val="32"/>
       <w:lang w:val="en-US"/>
+    </w:rPr>
+  </w:style>
+  <w:style w:type="paragraph" w:styleId="Listaszerbekezds">
+    <w:name w:val="List Paragraph"/>
+    <w:basedOn w:val="Norml"/>
+    <w:uiPriority w:val="34"/>
+    <w:qFormat/>
+    <w:rsid w:val="00DD23C8"/>
+    <w:pPr>
+      <w:ind w:left="720"/>
+      <w:contextualSpacing/>
+    </w:pPr>
+  </w:style>
+  <w:style w:type="character" w:customStyle="1" w:styleId="Cmsor2Char">
+    <w:name w:val="Címsor 2 Char"/>
+    <w:basedOn w:val="Bekezdsalapbettpusa"/>
+    <w:link w:val="Cmsor2"/>
+    <w:uiPriority w:val="9"/>
+    <w:rsid w:val="00037CD0"/>
+    <w:rPr>
+      <w:rFonts w:asciiTheme="majorHAnsi" w:eastAsiaTheme="majorEastAsia" w:hAnsiTheme="majorHAnsi" w:cstheme="majorBidi"/>
+      <w:noProof/>
+      <w:color w:val="2F5496" w:themeColor="accent1" w:themeShade="BF"/>
+      <w:sz w:val="26"/>
+      <w:szCs w:val="26"/>
+      <w:lang w:val="en-US"/>
+    </w:rPr>
+  </w:style>
+  <w:style w:type="table" w:styleId="Tblzatrcsos43jellszn">
+    <w:name w:val="Grid Table 4 Accent 3"/>
+    <w:basedOn w:val="Normltblzat"/>
+    <w:uiPriority w:val="49"/>
+    <w:rsid w:val="00037CD0"/>
+    <w:pPr>
+      <w:spacing w:after="0" w:line="240" w:lineRule="auto"/>
+    </w:pPr>
+    <w:tblPr>
+      <w:tblStyleRowBandSize w:val="1"/>
+      <w:tblStyleColBandSize w:val="1"/>
+      <w:tblBorders>
+        <w:top w:val="single" w:sz="4" w:space="0" w:color="C9C9C9" w:themeColor="accent3" w:themeTint="99"/>
+        <w:left w:val="single" w:sz="4" w:space="0" w:color="C9C9C9" w:themeColor="accent3" w:themeTint="99"/>
+        <w:bottom w:val="single" w:sz="4" w:space="0" w:color="C9C9C9" w:themeColor="accent3" w:themeTint="99"/>
+        <w:right w:val="single" w:sz="4" w:space="0" w:color="C9C9C9" w:themeColor="accent3" w:themeTint="99"/>
+        <w:insideH w:val="single" w:sz="4" w:space="0" w:color="C9C9C9" w:themeColor="accent3" w:themeTint="99"/>
+        <w:insideV w:val="single" w:sz="4" w:space="0" w:color="C9C9C9" w:themeColor="accent3" w:themeTint="99"/>
+      </w:tblBorders>
+    </w:tblPr>
+    <w:tblStylePr w:type="firstRow">
+      <w:rPr>
+        <w:b/>
+        <w:bCs/>
+        <w:color w:val="FFFFFF" w:themeColor="background1"/>
+      </w:rPr>
+      <w:tblPr/>
+      <w:tcPr>
+        <w:tcBorders>
+          <w:top w:val="single" w:sz="4" w:space="0" w:color="A5A5A5" w:themeColor="accent3"/>
+          <w:left w:val="single" w:sz="4" w:space="0" w:color="A5A5A5" w:themeColor="accent3"/>
+          <w:bottom w:val="single" w:sz="4" w:space="0" w:color="A5A5A5" w:themeColor="accent3"/>
+          <w:right w:val="single" w:sz="4" w:space="0" w:color="A5A5A5" w:themeColor="accent3"/>
+          <w:insideH w:val="nil"/>
+          <w:insideV w:val="nil"/>
+        </w:tcBorders>
+        <w:shd w:val="clear" w:color="auto" w:fill="A5A5A5" w:themeFill="accent3"/>
+      </w:tcPr>
+    </w:tblStylePr>
+    <w:tblStylePr w:type="lastRow">
+      <w:rPr>
+        <w:b/>
+        <w:bCs/>
+      </w:rPr>
+      <w:tblPr/>
+      <w:tcPr>
+        <w:tcBorders>
+          <w:top w:val="double" w:sz="4" w:space="0" w:color="A5A5A5" w:themeColor="accent3"/>
+        </w:tcBorders>
+      </w:tcPr>
+    </w:tblStylePr>
+    <w:tblStylePr w:type="firstCol">
+      <w:rPr>
+        <w:b/>
+        <w:bCs/>
+      </w:rPr>
+    </w:tblStylePr>
+    <w:tblStylePr w:type="lastCol">
+      <w:rPr>
+        <w:b/>
+        <w:bCs/>
+      </w:rPr>
+    </w:tblStylePr>
+    <w:tblStylePr w:type="band1Vert">
+      <w:tblPr/>
+      <w:tcPr>
+        <w:shd w:val="clear" w:color="auto" w:fill="EDEDED" w:themeFill="accent3" w:themeFillTint="33"/>
+      </w:tcPr>
+    </w:tblStylePr>
+    <w:tblStylePr w:type="band1Horz">
+      <w:tblPr/>
+      <w:tcPr>
+        <w:shd w:val="clear" w:color="auto" w:fill="EDEDED" w:themeFill="accent3" w:themeFillTint="33"/>
+      </w:tcPr>
+    </w:tblStylePr>
+  </w:style>
+  <w:style w:type="character" w:customStyle="1" w:styleId="Cmsor3Char">
+    <w:name w:val="Címsor 3 Char"/>
+    <w:basedOn w:val="Bekezdsalapbettpusa"/>
+    <w:link w:val="Cmsor3"/>
+    <w:uiPriority w:val="9"/>
+    <w:rsid w:val="00750831"/>
+    <w:rPr>
+      <w:rFonts w:asciiTheme="majorHAnsi" w:eastAsiaTheme="majorEastAsia" w:hAnsiTheme="majorHAnsi" w:cstheme="majorBidi"/>
+      <w:noProof/>
+      <w:color w:val="1F3763" w:themeColor="accent1" w:themeShade="7F"/>
+      <w:sz w:val="24"/>
+      <w:szCs w:val="24"/>
+      <w:lang w:val="en-US"/>
+    </w:rPr>
+  </w:style>
+  <w:style w:type="character" w:styleId="Hiperhivatkozs">
+    <w:name w:val="Hyperlink"/>
+    <w:basedOn w:val="Bekezdsalapbettpusa"/>
+    <w:uiPriority w:val="99"/>
+    <w:unhideWhenUsed/>
+    <w:rsid w:val="005851D4"/>
+    <w:rPr>
+      <w:color w:val="0563C1" w:themeColor="hyperlink"/>
+      <w:u w:val="single"/>
     </w:rPr>
   </w:style>
 </w:styles>

</xml_diff>

<commit_message>
SZTGUI - 6. tétel hozzáadva
</commit_message>
<xml_diff>
--- a/Kiberbiztonság szakirány/10.b - Biztonság tervezési elvek.docx
+++ b/Kiberbiztonság szakirány/10.b - Biztonság tervezési elvek.docx
@@ -6,44 +6,35 @@
       <w:pPr>
         <w:pStyle w:val="Cmsor1"/>
         <w:rPr>
-          <w:lang w:val="hu-HU"/>
-        </w:rPr>
-      </w:pPr>
-      <w:r>
-        <w:rPr>
-          <w:rFonts w:ascii="Arial" w:hAnsi="Arial" w:cs="Arial"/>
+          <w:rFonts w:ascii="Times New Roman" w:hAnsi="Times New Roman" w:cs="Times New Roman"/>
+          <w:lang w:val="hu-HU"/>
+        </w:rPr>
+      </w:pPr>
+      <w:r>
+        <w:rPr>
+          <w:rFonts w:ascii="Times New Roman" w:hAnsi="Times New Roman" w:cs="Times New Roman"/>
           <w:b/>
           <w:noProof w:val="0"/>
           <w:sz w:val="22"/>
           <w:szCs w:val="22"/>
           <w:lang w:val="hu-HU"/>
         </w:rPr>
-        <w:t>10</w:t>
-      </w:r>
-      <w:r>
-        <w:rPr>
-          <w:rFonts w:ascii="Arial" w:hAnsi="Arial" w:cs="Arial"/>
+        <w:t>10.b</w:t>
+      </w:r>
+      <w:r>
+        <w:rPr>
+          <w:rFonts w:ascii="Times New Roman" w:hAnsi="Times New Roman" w:cs="Times New Roman"/>
           <w:b/>
           <w:noProof w:val="0"/>
           <w:sz w:val="22"/>
           <w:szCs w:val="22"/>
           <w:lang w:val="hu-HU"/>
         </w:rPr>
-        <w:t>.b</w:t>
-      </w:r>
-      <w:r>
-        <w:rPr>
-          <w:rFonts w:ascii="Arial" w:hAnsi="Arial" w:cs="Arial"/>
-          <w:b/>
-          <w:noProof w:val="0"/>
-          <w:sz w:val="22"/>
-          <w:szCs w:val="22"/>
-          <w:lang w:val="hu-HU"/>
-        </w:rPr>
         <w:tab/>
       </w:r>
       <w:r>
         <w:rPr>
+          <w:rFonts w:ascii="Times New Roman" w:hAnsi="Times New Roman" w:cs="Times New Roman"/>
           <w:lang w:val="hu-HU"/>
         </w:rPr>
         <w:t>Mutassa be a biztonság tervezési elveit! Határozza meg az információbiztonsági célok elérésére használható intézkedés típusokat, adjon példát ezekre intézményi környezetben!</w:t>
@@ -53,11 +44,13 @@
       <w:pPr>
         <w:pStyle w:val="Cmsor1"/>
         <w:rPr>
-          <w:lang w:val="hu-HU"/>
-        </w:rPr>
-      </w:pPr>
-      <w:r>
-        <w:rPr>
+          <w:rFonts w:ascii="Times New Roman" w:hAnsi="Times New Roman" w:cs="Times New Roman"/>
+          <w:lang w:val="hu-HU"/>
+        </w:rPr>
+      </w:pPr>
+      <w:r>
+        <w:rPr>
+          <w:rFonts w:ascii="Times New Roman" w:hAnsi="Times New Roman" w:cs="Times New Roman"/>
           <w:lang w:val="hu-HU"/>
         </w:rPr>
         <w:t>Tervezés</w:t>
@@ -180,13 +173,7 @@
         <w:rPr>
           <w:lang w:val="hu-HU"/>
         </w:rPr>
-        <w:t>A rendszert bontsuk moduljaira, p</w:t>
-      </w:r>
-      <w:r>
-        <w:rPr>
-          <w:lang w:val="hu-HU"/>
-        </w:rPr>
-        <w:t>éldául egy-egy modul egy-egy fontosabb erőforrás kezelését végezze</w:t>
+        <w:t>A rendszert bontsuk moduljaira, például egy-egy modul egy-egy fontosabb erőforrás kezelését végezze</w:t>
       </w:r>
       <w:r>
         <w:rPr>
@@ -199,11 +186,13 @@
       <w:pPr>
         <w:pStyle w:val="Cmsor1"/>
         <w:rPr>
-          <w:lang w:val="hu-HU"/>
-        </w:rPr>
-      </w:pPr>
-      <w:r>
-        <w:rPr>
+          <w:rFonts w:ascii="Times New Roman" w:hAnsi="Times New Roman" w:cs="Times New Roman"/>
+          <w:lang w:val="hu-HU"/>
+        </w:rPr>
+      </w:pPr>
+      <w:r>
+        <w:rPr>
+          <w:rFonts w:ascii="Times New Roman" w:hAnsi="Times New Roman" w:cs="Times New Roman"/>
           <w:lang w:val="hu-HU"/>
         </w:rPr>
         <w:t>Legfontosabb nézőpontok</w:t>
@@ -357,11 +346,13 @@
       <w:pPr>
         <w:pStyle w:val="Cmsor1"/>
         <w:rPr>
-          <w:lang w:val="hu-HU"/>
-        </w:rPr>
-      </w:pPr>
-      <w:r>
-        <w:rPr>
+          <w:rFonts w:ascii="Times New Roman" w:hAnsi="Times New Roman" w:cs="Times New Roman"/>
+          <w:lang w:val="hu-HU"/>
+        </w:rPr>
+      </w:pPr>
+      <w:r>
+        <w:rPr>
+          <w:rFonts w:ascii="Times New Roman" w:hAnsi="Times New Roman" w:cs="Times New Roman"/>
           <w:lang w:val="hu-HU"/>
         </w:rPr>
         <w:t>Hálózat védelme</w:t>
@@ -479,7 +470,7 @@
       <w:pPr>
         <w:spacing w:after="160" w:line="259" w:lineRule="auto"/>
         <w:rPr>
-          <w:rFonts w:asciiTheme="majorHAnsi" w:eastAsiaTheme="majorEastAsia" w:hAnsiTheme="majorHAnsi" w:cstheme="majorBidi"/>
+          <w:rFonts w:eastAsiaTheme="majorEastAsia"/>
           <w:color w:val="2F5496" w:themeColor="accent1" w:themeShade="BF"/>
           <w:sz w:val="26"/>
           <w:szCs w:val="26"/>
@@ -497,11 +488,13 @@
       <w:pPr>
         <w:pStyle w:val="Cmsor2"/>
         <w:rPr>
-          <w:lang w:val="hu-HU"/>
-        </w:rPr>
-      </w:pPr>
-      <w:r>
-        <w:rPr>
+          <w:rFonts w:ascii="Times New Roman" w:hAnsi="Times New Roman" w:cs="Times New Roman"/>
+          <w:lang w:val="hu-HU"/>
+        </w:rPr>
+      </w:pPr>
+      <w:r>
+        <w:rPr>
+          <w:rFonts w:ascii="Times New Roman" w:hAnsi="Times New Roman" w:cs="Times New Roman"/>
           <w:lang w:val="hu-HU"/>
         </w:rPr>
         <w:lastRenderedPageBreak/>
@@ -748,11 +741,13 @@
       <w:pPr>
         <w:pStyle w:val="Cmsor2"/>
         <w:rPr>
-          <w:lang w:val="hu-HU"/>
-        </w:rPr>
-      </w:pPr>
-      <w:r>
-        <w:rPr>
+          <w:rFonts w:ascii="Times New Roman" w:hAnsi="Times New Roman" w:cs="Times New Roman"/>
+          <w:lang w:val="hu-HU"/>
+        </w:rPr>
+      </w:pPr>
+      <w:r>
+        <w:rPr>
+          <w:rFonts w:ascii="Times New Roman" w:hAnsi="Times New Roman" w:cs="Times New Roman"/>
           <w:lang w:val="hu-HU"/>
         </w:rPr>
         <w:t>Csomag szintű támadások</w:t>
@@ -762,11 +757,13 @@
       <w:pPr>
         <w:pStyle w:val="Cmsor2"/>
         <w:rPr>
-          <w:lang w:val="hu-HU"/>
-        </w:rPr>
-      </w:pPr>
-      <w:r>
-        <w:rPr>
+          <w:rFonts w:ascii="Times New Roman" w:hAnsi="Times New Roman" w:cs="Times New Roman"/>
+          <w:lang w:val="hu-HU"/>
+        </w:rPr>
+      </w:pPr>
+      <w:r>
+        <w:rPr>
+          <w:rFonts w:ascii="Times New Roman" w:hAnsi="Times New Roman" w:cs="Times New Roman"/>
           <w:lang w:val="hu-HU"/>
         </w:rPr>
         <w:t>IP spoofing</w:t>
@@ -827,11 +824,13 @@
       <w:pPr>
         <w:pStyle w:val="Cmsor2"/>
         <w:rPr>
-          <w:lang w:val="hu-HU"/>
-        </w:rPr>
-      </w:pPr>
-      <w:r>
-        <w:rPr>
+          <w:rFonts w:ascii="Times New Roman" w:hAnsi="Times New Roman" w:cs="Times New Roman"/>
+          <w:lang w:val="hu-HU"/>
+        </w:rPr>
+      </w:pPr>
+      <w:r>
+        <w:rPr>
+          <w:rFonts w:ascii="Times New Roman" w:hAnsi="Times New Roman" w:cs="Times New Roman"/>
           <w:lang w:val="hu-HU"/>
         </w:rPr>
         <w:t>Smurf</w:t>
@@ -892,11 +891,13 @@
       <w:pPr>
         <w:pStyle w:val="Cmsor2"/>
         <w:rPr>
-          <w:lang w:val="hu-HU"/>
-        </w:rPr>
-      </w:pPr>
-      <w:r>
-        <w:rPr>
+          <w:rFonts w:ascii="Times New Roman" w:hAnsi="Times New Roman" w:cs="Times New Roman"/>
+          <w:lang w:val="hu-HU"/>
+        </w:rPr>
+      </w:pPr>
+      <w:r>
+        <w:rPr>
+          <w:rFonts w:ascii="Times New Roman" w:hAnsi="Times New Roman" w:cs="Times New Roman"/>
           <w:lang w:val="hu-HU"/>
         </w:rPr>
         <w:t>SYN flood</w:t>
@@ -1052,8 +1053,14 @@
     <w:p>
       <w:pPr>
         <w:pStyle w:val="Cmsor2"/>
-      </w:pPr>
-      <w:r>
+        <w:rPr>
+          <w:rFonts w:ascii="Times New Roman" w:hAnsi="Times New Roman" w:cs="Times New Roman"/>
+        </w:rPr>
+      </w:pPr>
+      <w:r>
+        <w:rPr>
+          <w:rFonts w:ascii="Times New Roman" w:hAnsi="Times New Roman" w:cs="Times New Roman"/>
+        </w:rPr>
         <w:t>Xmas, Ymas</w:t>
       </w:r>
     </w:p>
@@ -1099,8 +1106,14 @@
     <w:p>
       <w:pPr>
         <w:pStyle w:val="Cmsor1"/>
-      </w:pPr>
-      <w:r>
+        <w:rPr>
+          <w:rFonts w:ascii="Times New Roman" w:hAnsi="Times New Roman" w:cs="Times New Roman"/>
+        </w:rPr>
+      </w:pPr>
+      <w:r>
+        <w:rPr>
+          <w:rFonts w:ascii="Times New Roman" w:hAnsi="Times New Roman" w:cs="Times New Roman"/>
+        </w:rPr>
         <w:lastRenderedPageBreak/>
         <w:t>Hálózati szintű támadások</w:t>
       </w:r>
@@ -1108,8 +1121,14 @@
     <w:p>
       <w:pPr>
         <w:pStyle w:val="Cmsor2"/>
-      </w:pPr>
-      <w:r>
+        <w:rPr>
+          <w:rFonts w:ascii="Times New Roman" w:hAnsi="Times New Roman" w:cs="Times New Roman"/>
+        </w:rPr>
+      </w:pPr>
+      <w:r>
+        <w:rPr>
+          <w:rFonts w:ascii="Times New Roman" w:hAnsi="Times New Roman" w:cs="Times New Roman"/>
+        </w:rPr>
         <w:t>Switchek elleni támadás</w:t>
       </w:r>
     </w:p>
@@ -1191,8 +1210,14 @@
     <w:p>
       <w:pPr>
         <w:pStyle w:val="Cmsor2"/>
-      </w:pPr>
-      <w:r>
+        <w:rPr>
+          <w:rFonts w:ascii="Times New Roman" w:hAnsi="Times New Roman" w:cs="Times New Roman"/>
+        </w:rPr>
+      </w:pPr>
+      <w:r>
+        <w:rPr>
+          <w:rFonts w:ascii="Times New Roman" w:hAnsi="Times New Roman" w:cs="Times New Roman"/>
+        </w:rPr>
         <w:t>ARP poisoning</w:t>
       </w:r>
     </w:p>
@@ -1231,8 +1256,14 @@
     <w:p>
       <w:pPr>
         <w:pStyle w:val="Cmsor2"/>
-      </w:pPr>
-      <w:r>
+        <w:rPr>
+          <w:rFonts w:ascii="Times New Roman" w:hAnsi="Times New Roman" w:cs="Times New Roman"/>
+        </w:rPr>
+      </w:pPr>
+      <w:r>
+        <w:rPr>
+          <w:rFonts w:ascii="Times New Roman" w:hAnsi="Times New Roman" w:cs="Times New Roman"/>
+        </w:rPr>
         <w:t>ICMP redirect</w:t>
       </w:r>
     </w:p>
@@ -1331,8 +1362,14 @@
     <w:p>
       <w:pPr>
         <w:pStyle w:val="Cmsor2"/>
-      </w:pPr>
-      <w:r>
+        <w:rPr>
+          <w:rFonts w:ascii="Times New Roman" w:hAnsi="Times New Roman" w:cs="Times New Roman"/>
+        </w:rPr>
+      </w:pPr>
+      <w:r>
+        <w:rPr>
+          <w:rFonts w:ascii="Times New Roman" w:hAnsi="Times New Roman" w:cs="Times New Roman"/>
+        </w:rPr>
         <w:t>RIP (Routing Information Protocol) távolságvektor hamisítása</w:t>
       </w:r>
     </w:p>
@@ -1416,7 +1453,7 @@
       <w:pPr>
         <w:spacing w:after="160" w:line="259" w:lineRule="auto"/>
         <w:rPr>
-          <w:rFonts w:asciiTheme="majorHAnsi" w:eastAsiaTheme="majorEastAsia" w:hAnsiTheme="majorHAnsi" w:cstheme="majorBidi"/>
+          <w:rFonts w:eastAsiaTheme="majorEastAsia"/>
           <w:color w:val="2F5496" w:themeColor="accent1" w:themeShade="BF"/>
           <w:sz w:val="26"/>
           <w:szCs w:val="26"/>
@@ -1429,8 +1466,14 @@
     <w:p>
       <w:pPr>
         <w:pStyle w:val="Cmsor2"/>
-      </w:pPr>
-      <w:r>
+        <w:rPr>
+          <w:rFonts w:ascii="Times New Roman" w:hAnsi="Times New Roman" w:cs="Times New Roman"/>
+        </w:rPr>
+      </w:pPr>
+      <w:r>
+        <w:rPr>
+          <w:rFonts w:ascii="Times New Roman" w:hAnsi="Times New Roman" w:cs="Times New Roman"/>
+        </w:rPr>
         <w:lastRenderedPageBreak/>
         <w:t>Source route IP opció</w:t>
       </w:r>
@@ -1556,8 +1599,14 @@
     <w:p>
       <w:pPr>
         <w:pStyle w:val="Cmsor2"/>
-      </w:pPr>
-      <w:r>
+        <w:rPr>
+          <w:rFonts w:ascii="Times New Roman" w:hAnsi="Times New Roman" w:cs="Times New Roman"/>
+        </w:rPr>
+      </w:pPr>
+      <w:r>
+        <w:rPr>
+          <w:rFonts w:ascii="Times New Roman" w:hAnsi="Times New Roman" w:cs="Times New Roman"/>
+        </w:rPr>
         <w:t>DNS (cache) ellen való támadás</w:t>
       </w:r>
     </w:p>
@@ -1587,8 +1636,14 @@
     <w:p>
       <w:pPr>
         <w:pStyle w:val="Cmsor1"/>
-      </w:pPr>
-      <w:r>
+        <w:rPr>
+          <w:rFonts w:ascii="Times New Roman" w:hAnsi="Times New Roman" w:cs="Times New Roman"/>
+        </w:rPr>
+      </w:pPr>
+      <w:r>
+        <w:rPr>
+          <w:rFonts w:ascii="Times New Roman" w:hAnsi="Times New Roman" w:cs="Times New Roman"/>
+        </w:rPr>
         <w:t>Felhasználók védelme</w:t>
       </w:r>
     </w:p>
@@ -1703,8 +1758,14 @@
     <w:p>
       <w:pPr>
         <w:pStyle w:val="Cmsor1"/>
-      </w:pPr>
-      <w:r>
+        <w:rPr>
+          <w:rFonts w:ascii="Times New Roman" w:hAnsi="Times New Roman" w:cs="Times New Roman"/>
+        </w:rPr>
+      </w:pPr>
+      <w:r>
+        <w:rPr>
+          <w:rFonts w:ascii="Times New Roman" w:hAnsi="Times New Roman" w:cs="Times New Roman"/>
+        </w:rPr>
         <w:t>Szerverek védelme</w:t>
       </w:r>
     </w:p>

</xml_diff>